<commit_message>
USE THIS UPDATED BUSINESS CASE
</commit_message>
<xml_diff>
--- a/Business case New.docx
+++ b/Business case New.docx
@@ -1,6 +1,6 @@
 
 <file path=word/document.xml><?xml version="1.0" encoding="utf-8"?>
-<w:document xmlns:wpc="http://schemas.microsoft.com/office/word/2010/wordprocessingCanvas" xmlns:cx="http://schemas.microsoft.com/office/drawing/2014/chartex" xmlns:cx1="http://schemas.microsoft.com/office/drawing/2015/9/8/chartex" xmlns:cx2="http://schemas.microsoft.com/office/drawing/2015/10/21/chartex" xmlns:cx3="http://schemas.microsoft.com/office/drawing/2016/5/9/chartex" xmlns:cx4="http://schemas.microsoft.com/office/drawing/2016/5/10/chartex" xmlns:cx5="http://schemas.microsoft.com/office/drawing/2016/5/11/chartex" xmlns:cx6="http://schemas.microsoft.com/office/drawing/2016/5/12/chartex" xmlns:cx7="http://schemas.microsoft.com/office/drawing/2016/5/13/chartex" xmlns:cx8="http://schemas.microsoft.com/office/drawing/2016/5/14/chartex" xmlns:mc="http://schemas.openxmlformats.org/markup-compatibility/2006" xmlns:aink="http://schemas.microsoft.com/office/drawing/2016/ink" xmlns:am3d="http://schemas.microsoft.com/office/drawing/2017/model3d" xmlns:o="urn:schemas-microsoft-com:office:office" xmlns:oel="http://schemas.microsoft.com/office/2019/extlst" xmlns:r="http://schemas.openxmlformats.org/officeDocument/2006/relationships" xmlns:m="http://schemas.openxmlformats.org/officeDocument/2006/math" xmlns:v="urn:schemas-microsoft-com:vml" xmlns:wp14="http://schemas.microsoft.com/office/word/2010/wordprocessingDrawing" xmlns:wp="http://schemas.openxmlformats.org/drawingml/2006/wordprocessingDrawing" xmlns:w10="urn:schemas-microsoft-com:office:word" xmlns:w="http://schemas.openxmlformats.org/wordprocessingml/2006/main" xmlns:w14="http://schemas.microsoft.com/office/word/2010/wordml" xmlns:w15="http://schemas.microsoft.com/office/word/2012/wordml" xmlns:w16cex="http://schemas.microsoft.com/office/word/2018/wordml/cex" xmlns:w16cid="http://schemas.microsoft.com/office/word/2016/wordml/cid" xmlns:w16="http://schemas.microsoft.com/office/word/2018/wordml" xmlns:w16du="http://schemas.microsoft.com/office/word/2023/wordml/word16du" xmlns:w16sdtdh="http://schemas.microsoft.com/office/word/2020/wordml/sdtdatahash" xmlns:w16sdtfl="http://schemas.microsoft.com/office/word/2024/wordml/sdtformatlock" xmlns:w16se="http://schemas.microsoft.com/office/word/2015/wordml/symex" xmlns:wpg="http://schemas.microsoft.com/office/word/2010/wordprocessingGroup" xmlns:wpi="http://schemas.microsoft.com/office/word/2010/wordprocessingInk" xmlns:wne="http://schemas.microsoft.com/office/word/2006/wordml" xmlns:wps="http://schemas.microsoft.com/office/word/2010/wordprocessingShape" mc:Ignorable="w14 w15 w16se w16cid w16 w16cex w16sdtdh w16sdtfl w16du wp14">
+<w:document xmlns:wpc="http://schemas.microsoft.com/office/word/2010/wordprocessingCanvas" xmlns:cx="http://schemas.microsoft.com/office/drawing/2014/chartex" xmlns:cx1="http://schemas.microsoft.com/office/drawing/2015/9/8/chartex" xmlns:cx2="http://schemas.microsoft.com/office/drawing/2015/10/21/chartex" xmlns:cx3="http://schemas.microsoft.com/office/drawing/2016/5/9/chartex" xmlns:cx4="http://schemas.microsoft.com/office/drawing/2016/5/10/chartex" xmlns:cx5="http://schemas.microsoft.com/office/drawing/2016/5/11/chartex" xmlns:cx6="http://schemas.microsoft.com/office/drawing/2016/5/12/chartex" xmlns:cx7="http://schemas.microsoft.com/office/drawing/2016/5/13/chartex" xmlns:cx8="http://schemas.microsoft.com/office/drawing/2016/5/14/chartex" xmlns:mc="http://schemas.openxmlformats.org/markup-compatibility/2006" xmlns:aink="http://schemas.microsoft.com/office/drawing/2016/ink" xmlns:am3d="http://schemas.microsoft.com/office/drawing/2017/model3d" xmlns:o="urn:schemas-microsoft-com:office:office" xmlns:r="http://schemas.openxmlformats.org/officeDocument/2006/relationships" xmlns:m="http://schemas.openxmlformats.org/officeDocument/2006/math" xmlns:v="urn:schemas-microsoft-com:vml" xmlns:wp14="http://schemas.microsoft.com/office/word/2010/wordprocessingDrawing" xmlns:wp="http://schemas.openxmlformats.org/drawingml/2006/wordprocessingDrawing" xmlns:w10="urn:schemas-microsoft-com:office:word" xmlns:w="http://schemas.openxmlformats.org/wordprocessingml/2006/main" xmlns:w14="http://schemas.microsoft.com/office/word/2010/wordml" xmlns:w15="http://schemas.microsoft.com/office/word/2012/wordml" xmlns:w16cid="http://schemas.microsoft.com/office/word/2016/wordml/cid" xmlns:w16se="http://schemas.microsoft.com/office/word/2015/wordml/symex" xmlns:wpg="http://schemas.microsoft.com/office/word/2010/wordprocessingGroup" xmlns:wpi="http://schemas.microsoft.com/office/word/2010/wordprocessingInk" xmlns:wne="http://schemas.microsoft.com/office/word/2006/wordml" xmlns:wps="http://schemas.microsoft.com/office/word/2010/wordprocessingShape" mc:Ignorable="w14 w15 w16se w16cid wp14">
   <w:body>
     <w:p>
       <w:pPr>
@@ -472,22 +472,23 @@
           <w:lang w:val="en-GB"/>
         </w:rPr>
       </w:pPr>
-      <w:commentRangeStart w:id="0"/>
-      <w:r>
-        <w:rPr>
-          <w:lang w:val="en-GB"/>
-        </w:rPr>
-        <w:t>- Automated alerts to nearby NGOs/police (if user consents</w:t>
-      </w:r>
-      <w:commentRangeEnd w:id="0"/>
-      <w:r>
-        <w:commentReference w:id="0"/>
-      </w:r>
-      <w:r>
-        <w:rPr>
-          <w:lang w:val="en-GB"/>
-        </w:rPr>
-        <w:t xml:space="preserve">).  </w:t>
+      <w:r>
+        <w:rPr>
+          <w:lang w:val="en-GB"/>
+        </w:rPr>
+        <w:t>-</w:t>
+      </w:r>
+      <w:r>
+        <w:rPr>
+          <w:lang w:val="en-GB"/>
+        </w:rPr>
+        <w:t>SOS panic button for users in an emergency situation</w:t>
+      </w:r>
+      <w:r>
+        <w:rPr>
+          <w:lang w:val="en-GB"/>
+        </w:rPr>
+        <w:t xml:space="preserve">.  </w:t>
       </w:r>
     </w:p>
     <w:p>
@@ -659,6 +660,7 @@
           <w:lang w:val="en-GB"/>
         </w:rPr>
       </w:pPr>
+      <w:proofErr w:type="gramStart"/>
       <w:r>
         <w:rPr>
           <w:b/>
@@ -666,8 +668,9 @@
           <w:szCs w:val="28"/>
           <w:lang w:val="en-GB"/>
         </w:rPr>
-        <w:t>1.3  Problem background</w:t>
-      </w:r>
+        <w:t>1.3  Problem</w:t>
+      </w:r>
+      <w:proofErr w:type="gramEnd"/>
       <w:r>
         <w:rPr>
           <w:b/>
@@ -675,7 +678,7 @@
           <w:szCs w:val="28"/>
           <w:lang w:val="en-GB"/>
         </w:rPr>
-        <w:t xml:space="preserve">: </w:t>
+        <w:t xml:space="preserve"> background</w:t>
       </w:r>
       <w:r>
         <w:rPr>
@@ -684,1102 +687,24 @@
           <w:szCs w:val="28"/>
           <w:lang w:val="en-GB"/>
         </w:rPr>
-        <w:t>A Literature Review of GBV and Technological Interventions in South Africa</w:t>
-      </w:r>
-    </w:p>
-    <w:p>
-      <w:pPr>
+        <w:t xml:space="preserve">: </w:t>
+      </w:r>
+      <w:r>
         <w:rPr>
           <w:b/>
           <w:sz w:val="28"/>
           <w:szCs w:val="28"/>
           <w:lang w:val="en-GB"/>
         </w:rPr>
-      </w:pPr>
-    </w:p>
-    <w:p>
-      <w:pPr>
-        <w:jc w:val="both"/>
-        <w:rPr>
-          <w:lang w:val="en-GB"/>
-        </w:rPr>
-      </w:pPr>
-      <w:r>
-        <w:rPr>
-          <w:lang w:val="en-GB"/>
-        </w:rPr>
-        <w:t xml:space="preserve">Gender-Based Violence (GBV) is a global pandemic, but its prevalence in South Africa is particularly severe, constituting a profound social and public health crisis. The World Health Organization </w:t>
-      </w:r>
-      <w:sdt>
-        <w:sdtPr>
-          <w:rPr>
-            <w:lang w:val="en-GB"/>
-          </w:rPr>
-          <w:id w:val="-1556230518"/>
-          <w:citation/>
-        </w:sdtPr>
-        <w:sdtContent>
-          <w:r>
-            <w:rPr>
-              <w:lang w:val="en-GB"/>
-            </w:rPr>
-            <w:fldChar w:fldCharType="begin"/>
-          </w:r>
-          <w:r>
-            <w:instrText xml:space="preserve"> CITATION Wor13 \l 7177 </w:instrText>
-          </w:r>
-          <w:r>
-            <w:rPr>
-              <w:lang w:val="en-GB"/>
-            </w:rPr>
-            <w:fldChar w:fldCharType="separate"/>
-          </w:r>
-          <w:r>
-            <w:rPr>
-              <w:noProof/>
-            </w:rPr>
-            <w:t>(World Health Organization, 2013)</w:t>
-          </w:r>
-          <w:r>
-            <w:rPr>
-              <w:lang w:val="en-GB"/>
-            </w:rPr>
-            <w:fldChar w:fldCharType="end"/>
-          </w:r>
-        </w:sdtContent>
-      </w:sdt>
-      <w:r>
-        <w:rPr>
-          <w:lang w:val="en-GB"/>
-        </w:rPr>
-        <w:t xml:space="preserve"> </w:t>
-      </w:r>
-      <w:r>
-        <w:rPr>
-          <w:lang w:val="en-GB"/>
-        </w:rPr>
-        <w:t xml:space="preserve">defines GBV as any harmful act perpetrated against a </w:t>
-      </w:r>
-      <w:proofErr w:type="gramStart"/>
-      <w:r>
-        <w:rPr>
-          <w:lang w:val="en-GB"/>
-        </w:rPr>
-        <w:t>person</w:t>
-      </w:r>
-      <w:r>
-        <w:rPr>
-          <w:lang w:val="en-GB"/>
-        </w:rPr>
-        <w:t>’</w:t>
-      </w:r>
-      <w:r>
-        <w:rPr>
-          <w:lang w:val="en-GB"/>
-        </w:rPr>
-        <w:t>s</w:t>
-      </w:r>
-      <w:proofErr w:type="gramEnd"/>
-      <w:r>
-        <w:rPr>
-          <w:lang w:val="en-GB"/>
-        </w:rPr>
-        <w:t xml:space="preserve"> will based on socially ascribed gender differences. In the South African context, this manifests predominantly as violence against women and girls, including intimate partner violence, sexual assault, and femicide. This review synthesizes existing literature to outline the scope of the GBV crisis, critically analyse the failures of current reporting mechanisms, and evaluate the potential for mobile technology to serve as an effective intervention. The central argument is that a significant gap exists between survivors' needs and available services, a gap that a well-designed, secure, and accessible mobile application could bridge.</w:t>
-      </w:r>
-    </w:p>
-    <w:p>
-      <w:pPr>
-        <w:jc w:val="both"/>
-        <w:rPr>
-          <w:lang w:val="en-GB"/>
-        </w:rPr>
-      </w:pPr>
-    </w:p>
-    <w:p>
-      <w:pPr>
-        <w:jc w:val="both"/>
+        <w:t>A Literature Review of GBV and Technological Interventions in South Africa</w:t>
+      </w:r>
+    </w:p>
+    <w:p>
+      <w:pPr>
         <w:rPr>
           <w:b/>
-          <w:bCs/>
-          <w:lang w:val="en-GB"/>
-        </w:rPr>
-      </w:pPr>
-      <w:r>
-        <w:rPr>
-          <w:b/>
-          <w:bCs/>
-          <w:lang w:val="en-GB"/>
-        </w:rPr>
-        <w:t>The Scale and Nature of the GBV Crisis in South Africa</w:t>
-      </w:r>
-    </w:p>
-    <w:p>
-      <w:pPr>
-        <w:jc w:val="both"/>
-        <w:rPr>
-          <w:lang w:val="en-GB"/>
-        </w:rPr>
-      </w:pPr>
-      <w:r>
-        <w:rPr>
-          <w:lang w:val="en-GB"/>
-        </w:rPr>
-        <w:t xml:space="preserve">Empirical evidence consistently positions South Africa as having one of the highest rates of GBV globally. A seminal study by Abrahams et al. </w:t>
-      </w:r>
-      <w:sdt>
-        <w:sdtPr>
-          <w:rPr>
-            <w:lang w:val="en-GB"/>
-          </w:rPr>
-          <w:id w:val="904568971"/>
-          <w:citation/>
-        </w:sdtPr>
-        <w:sdtContent>
-          <w:r>
-            <w:rPr>
-              <w:lang w:val="en-GB"/>
-            </w:rPr>
-            <w:fldChar w:fldCharType="begin"/>
-          </w:r>
-          <w:r>
-            <w:instrText xml:space="preserve"> CITATION Nae13 \l 7177 </w:instrText>
-          </w:r>
-          <w:r>
-            <w:rPr>
-              <w:lang w:val="en-GB"/>
-            </w:rPr>
-            <w:fldChar w:fldCharType="separate"/>
-          </w:r>
-          <w:r>
-            <w:rPr>
-              <w:noProof/>
-            </w:rPr>
-            <w:t>(Naeemah Abrahams, 2013)</w:t>
-          </w:r>
-          <w:r>
-            <w:rPr>
-              <w:lang w:val="en-GB"/>
-            </w:rPr>
-            <w:fldChar w:fldCharType="end"/>
-          </w:r>
-        </w:sdtContent>
-      </w:sdt>
-      <w:r>
-        <w:rPr>
-          <w:lang w:val="en-GB"/>
-        </w:rPr>
-        <w:t xml:space="preserve"> </w:t>
-      </w:r>
-      <w:r>
-        <w:rPr>
-          <w:lang w:val="en-GB"/>
-        </w:rPr>
-        <w:t xml:space="preserve">estimated the national intimate partner femicide rate at 5.6 per 100,000 women, which was five times the global average. More recent data from the South African Police Service </w:t>
-      </w:r>
-      <w:sdt>
-        <w:sdtPr>
-          <w:rPr>
-            <w:lang w:val="en-GB"/>
-          </w:rPr>
-          <w:id w:val="-504518080"/>
-          <w:citation/>
-        </w:sdtPr>
-        <w:sdtContent>
-          <w:r>
-            <w:rPr>
-              <w:lang w:val="en-GB"/>
-            </w:rPr>
-            <w:fldChar w:fldCharType="begin"/>
-          </w:r>
-          <w:r>
-            <w:instrText xml:space="preserve"> CITATION Sou22 \l 7177 </w:instrText>
-          </w:r>
-          <w:r>
-            <w:rPr>
-              <w:lang w:val="en-GB"/>
-            </w:rPr>
-            <w:fldChar w:fldCharType="separate"/>
-          </w:r>
-          <w:r>
-            <w:rPr>
-              <w:noProof/>
-            </w:rPr>
-            <w:t>(South African Police Service (SAPS), 2022)</w:t>
-          </w:r>
-          <w:r>
-            <w:rPr>
-              <w:lang w:val="en-GB"/>
-            </w:rPr>
-            <w:fldChar w:fldCharType="end"/>
-          </w:r>
-        </w:sdtContent>
-      </w:sdt>
-      <w:r>
-        <w:rPr>
-          <w:lang w:val="en-GB"/>
-        </w:rPr>
-        <w:t xml:space="preserve"> </w:t>
-      </w:r>
-      <w:r>
-        <w:rPr>
-          <w:lang w:val="en-GB"/>
-        </w:rPr>
-        <w:t>continues to reflect an alarming trend, with over 12,000 sexual offences and 15,000 common assault cases against women reported in the first quarter of the 2021/2022 financial year alone. However, these official figures are widely understood to represent only a fraction of actual incidents.</w:t>
-      </w:r>
-    </w:p>
-    <w:p>
-      <w:pPr>
-        <w:jc w:val="both"/>
-        <w:rPr>
-          <w:lang w:val="en-GB"/>
-        </w:rPr>
-      </w:pPr>
-    </w:p>
-    <w:p>
-      <w:pPr>
-        <w:jc w:val="both"/>
-        <w:rPr>
-          <w:lang w:val="en-GB"/>
-        </w:rPr>
-      </w:pPr>
-      <w:r>
-        <w:rPr>
-          <w:lang w:val="en-GB"/>
-        </w:rPr>
-        <w:t xml:space="preserve">The true scale of the problem is obscured by severe underreporting. Research by the South African Medical Research Council (SAMRC) suggests that less than one in nine rape cases is reported to the police </w:t>
-      </w:r>
-      <w:sdt>
-        <w:sdtPr>
-          <w:rPr>
-            <w:lang w:val="en-GB"/>
-          </w:rPr>
-          <w:id w:val="530539483"/>
-          <w:citation/>
-        </w:sdtPr>
-        <w:sdtContent>
-          <w:r>
-            <w:rPr>
-              <w:lang w:val="en-GB"/>
-            </w:rPr>
-            <w:fldChar w:fldCharType="begin"/>
-          </w:r>
-          <w:r>
-            <w:instrText xml:space="preserve"> CITATION Mac16 \l 7177 </w:instrText>
-          </w:r>
-          <w:r>
-            <w:rPr>
-              <w:lang w:val="en-GB"/>
-            </w:rPr>
-            <w:fldChar w:fldCharType="separate"/>
-          </w:r>
-          <w:r>
-            <w:rPr>
-              <w:noProof/>
-            </w:rPr>
-            <w:t>(Machisa, Jewkes, Lowe-Morna, &amp; Rama, 2016)</w:t>
-          </w:r>
-          <w:r>
-            <w:rPr>
-              <w:lang w:val="en-GB"/>
-            </w:rPr>
-            <w:fldChar w:fldCharType="end"/>
-          </w:r>
-        </w:sdtContent>
-      </w:sdt>
-      <w:r>
-        <w:rPr>
-          <w:lang w:val="en-GB"/>
-        </w:rPr>
-        <w:t xml:space="preserve">. </w:t>
-      </w:r>
-      <w:r>
-        <w:rPr>
-          <w:lang w:val="en-GB"/>
-        </w:rPr>
-        <w:t xml:space="preserve">This underreporting is </w:t>
-      </w:r>
-      <w:r>
-        <w:rPr>
-          <w:lang w:val="en-GB"/>
-        </w:rPr>
-        <w:lastRenderedPageBreak/>
-        <w:t xml:space="preserve">not incidental but is driven by a complex web of socio-structural barriers. Artz, Smythe, and Williams </w:t>
-      </w:r>
-      <w:sdt>
-        <w:sdtPr>
-          <w:rPr>
-            <w:lang w:val="en-GB"/>
-          </w:rPr>
-          <w:id w:val="1165669409"/>
-          <w:citation/>
-        </w:sdtPr>
-        <w:sdtContent>
-          <w:r>
-            <w:rPr>
-              <w:lang w:val="en-GB"/>
-            </w:rPr>
-            <w:fldChar w:fldCharType="begin"/>
-          </w:r>
-          <w:r>
-            <w:instrText xml:space="preserve"> CITATION Art16 \l 7177 </w:instrText>
-          </w:r>
-          <w:r>
-            <w:rPr>
-              <w:lang w:val="en-GB"/>
-            </w:rPr>
-            <w:fldChar w:fldCharType="separate"/>
-          </w:r>
-          <w:r>
-            <w:rPr>
-              <w:noProof/>
-            </w:rPr>
-            <w:t>(Artz, Smythe, &amp; Williams, 2016)</w:t>
-          </w:r>
-          <w:r>
-            <w:rPr>
-              <w:lang w:val="en-GB"/>
-            </w:rPr>
-            <w:fldChar w:fldCharType="end"/>
-          </w:r>
-        </w:sdtContent>
-      </w:sdt>
-      <w:r>
-        <w:rPr>
-          <w:lang w:val="en-GB"/>
-        </w:rPr>
-        <w:t xml:space="preserve"> </w:t>
-      </w:r>
-      <w:r>
-        <w:rPr>
-          <w:lang w:val="en-GB"/>
-        </w:rPr>
-        <w:t xml:space="preserve">identify fear of retaliation from the perpetrator, intense social stigma and shame, and economic dependence as primary factors silencing survivors. Crucially, a deep-seated distrust in the criminal justice system acts as a powerful deterrent. </w:t>
-      </w:r>
-      <w:proofErr w:type="spellStart"/>
-      <w:r>
-        <w:rPr>
-          <w:lang w:val="en-GB"/>
-        </w:rPr>
-        <w:t>Vetten</w:t>
-      </w:r>
-      <w:proofErr w:type="spellEnd"/>
-      <w:r>
-        <w:rPr>
-          <w:lang w:val="en-GB"/>
-        </w:rPr>
-        <w:t xml:space="preserve"> </w:t>
-      </w:r>
-      <w:sdt>
-        <w:sdtPr>
-          <w:rPr>
-            <w:lang w:val="en-GB"/>
-          </w:rPr>
-          <w:id w:val="-1509363034"/>
-          <w:citation/>
-        </w:sdtPr>
-        <w:sdtContent>
-          <w:r>
-            <w:rPr>
-              <w:lang w:val="en-GB"/>
-            </w:rPr>
-            <w:fldChar w:fldCharType="begin"/>
-          </w:r>
-          <w:r>
-            <w:instrText xml:space="preserve"> CITATION Vet19 \l 7177 </w:instrText>
-          </w:r>
-          <w:r>
-            <w:rPr>
-              <w:lang w:val="en-GB"/>
-            </w:rPr>
-            <w:fldChar w:fldCharType="separate"/>
-          </w:r>
-          <w:r>
-            <w:rPr>
-              <w:noProof/>
-            </w:rPr>
-            <w:t>(Vetten, 2019)</w:t>
-          </w:r>
-          <w:r>
-            <w:rPr>
-              <w:lang w:val="en-GB"/>
-            </w:rPr>
-            <w:fldChar w:fldCharType="end"/>
-          </w:r>
-        </w:sdtContent>
-      </w:sdt>
-      <w:r>
-        <w:rPr>
-          <w:lang w:val="en-GB"/>
-        </w:rPr>
-        <w:t xml:space="preserve"> </w:t>
-      </w:r>
-      <w:r>
-        <w:rPr>
-          <w:lang w:val="en-GB"/>
-        </w:rPr>
-        <w:t>highlights issues of police apathy, victim-blaming attitudes, corruption, and the traumatic nature of the legal process, which often leads to secondary victimization, where the survivor is re-traumatized by the very systems meant to help them.</w:t>
-      </w:r>
-    </w:p>
-    <w:p>
-      <w:pPr>
-        <w:jc w:val="both"/>
-        <w:rPr>
-          <w:lang w:val="en-GB"/>
-        </w:rPr>
-      </w:pPr>
-    </w:p>
-    <w:p>
-      <w:pPr>
-        <w:jc w:val="both"/>
-        <w:rPr>
-          <w:b/>
-          <w:bCs/>
-          <w:lang w:val="en-GB"/>
-        </w:rPr>
-      </w:pPr>
-      <w:r>
-        <w:rPr>
-          <w:b/>
-          <w:bCs/>
-          <w:lang w:val="en-GB"/>
-        </w:rPr>
-        <w:t>The Inadequacy of Current Reporting and Support Systems</w:t>
-      </w:r>
-    </w:p>
-    <w:p>
-      <w:pPr>
-        <w:jc w:val="both"/>
-        <w:rPr>
-          <w:lang w:val="en-GB"/>
-        </w:rPr>
-      </w:pPr>
-      <w:r>
-        <w:rPr>
-          <w:lang w:val="en-GB"/>
-        </w:rPr>
-        <w:t xml:space="preserve">Traditional reporting mechanisms are failing South African survivors. The conventional process of physically going to a police station is fraught with difficulty. In rural areas, geographical isolation makes this journey impractical and costly </w:t>
-      </w:r>
-      <w:sdt>
-        <w:sdtPr>
-          <w:rPr>
-            <w:lang w:val="en-GB"/>
-          </w:rPr>
-          <w:id w:val="-371468136"/>
-          <w:citation/>
-        </w:sdtPr>
-        <w:sdtContent>
-          <w:r>
-            <w:rPr>
-              <w:lang w:val="en-GB"/>
-            </w:rPr>
-            <w:fldChar w:fldCharType="begin"/>
-          </w:r>
-          <w:r>
-            <w:instrText xml:space="preserve"> CITATION Mkh20 \l 7177 </w:instrText>
-          </w:r>
-          <w:r>
-            <w:rPr>
-              <w:lang w:val="en-GB"/>
-            </w:rPr>
-            <w:fldChar w:fldCharType="separate"/>
-          </w:r>
-          <w:r>
-            <w:rPr>
-              <w:noProof/>
-            </w:rPr>
-            <w:t>(Mkhize, 2020)</w:t>
-          </w:r>
-          <w:r>
-            <w:rPr>
-              <w:lang w:val="en-GB"/>
-            </w:rPr>
-            <w:fldChar w:fldCharType="end"/>
-          </w:r>
-        </w:sdtContent>
-      </w:sdt>
-      <w:r>
-        <w:rPr>
-          <w:lang w:val="en-GB"/>
-        </w:rPr>
-        <w:t>. For many, the environment of a police station is intimidating and unwelcoming.</w:t>
-      </w:r>
-    </w:p>
-    <w:p>
-      <w:pPr>
-        <w:jc w:val="both"/>
-        <w:rPr>
-          <w:lang w:val="en-GB"/>
-        </w:rPr>
-      </w:pPr>
-    </w:p>
-    <w:p>
-      <w:pPr>
-        <w:jc w:val="both"/>
-        <w:rPr>
-          <w:lang w:val="en-GB"/>
-        </w:rPr>
-      </w:pPr>
-      <w:r>
-        <w:rPr>
-          <w:lang w:val="en-GB"/>
-        </w:rPr>
-        <w:t xml:space="preserve">While helplines, such as the GBV Command Centre, provide an alternative, they have significant limitations. Their capacity is finite, they often require airtime—a material cost—and they cannot guarantee true anonymity, as caller identification may be visible </w:t>
-      </w:r>
-      <w:sdt>
-        <w:sdtPr>
-          <w:rPr>
-            <w:lang w:val="en-GB"/>
-          </w:rPr>
-          <w:id w:val="1273978589"/>
-          <w:citation/>
-        </w:sdtPr>
-        <w:sdtContent>
-          <w:r>
-            <w:rPr>
-              <w:lang w:val="en-GB"/>
-            </w:rPr>
-            <w:fldChar w:fldCharType="begin"/>
-          </w:r>
-          <w:r>
-            <w:instrText xml:space="preserve"> CITATION Gqo15 \l 7177 </w:instrText>
-          </w:r>
-          <w:r>
-            <w:rPr>
-              <w:lang w:val="en-GB"/>
-            </w:rPr>
-            <w:fldChar w:fldCharType="separate"/>
-          </w:r>
-          <w:r>
-            <w:rPr>
-              <w:noProof/>
-            </w:rPr>
-            <w:t>(Gqola, 2015)</w:t>
-          </w:r>
-          <w:r>
-            <w:rPr>
-              <w:lang w:val="en-GB"/>
-            </w:rPr>
-            <w:fldChar w:fldCharType="end"/>
-          </w:r>
-        </w:sdtContent>
-      </w:sdt>
-      <w:r>
-        <w:rPr>
-          <w:lang w:val="en-GB"/>
-        </w:rPr>
-        <w:t>. Furthermore, these channels are largely reactive; they respond to crises but are poorly equipped for anonymous data gathering, trend analysis, and proactive resource allocation.</w:t>
-      </w:r>
-    </w:p>
-    <w:p>
-      <w:pPr>
-        <w:jc w:val="both"/>
-        <w:rPr>
-          <w:lang w:val="en-GB"/>
-        </w:rPr>
-      </w:pPr>
-    </w:p>
-    <w:p>
-      <w:pPr>
-        <w:jc w:val="both"/>
-        <w:rPr>
-          <w:lang w:val="en-GB"/>
-        </w:rPr>
-      </w:pPr>
-      <w:r>
-        <w:rPr>
-          <w:lang w:val="en-GB"/>
-        </w:rPr>
-        <w:t xml:space="preserve">Existing digital solutions, though a step in the right direction, remain insufficient. Platforms like </w:t>
-      </w:r>
-      <w:r>
-        <w:rPr>
-          <w:lang w:val="en-GB"/>
-        </w:rPr>
-        <w:t xml:space="preserve">SaferSpaces </w:t>
-      </w:r>
-      <w:sdt>
-        <w:sdtPr>
-          <w:rPr>
-            <w:lang w:val="en-GB"/>
-          </w:rPr>
-          <w:id w:val="1616482516"/>
-          <w:citation/>
-        </w:sdtPr>
-        <w:sdtContent>
-          <w:r>
-            <w:rPr>
-              <w:lang w:val="en-GB"/>
-            </w:rPr>
-            <w:fldChar w:fldCharType="begin"/>
-          </w:r>
-          <w:r>
-            <w:instrText xml:space="preserve"> CITATION Saf20 \l 7177 </w:instrText>
-          </w:r>
-          <w:r>
-            <w:rPr>
-              <w:lang w:val="en-GB"/>
-            </w:rPr>
-            <w:fldChar w:fldCharType="separate"/>
-          </w:r>
-          <w:r>
-            <w:rPr>
-              <w:noProof/>
-            </w:rPr>
-            <w:t>(SaferSpaces, 2020)</w:t>
-          </w:r>
-          <w:r>
-            <w:rPr>
-              <w:lang w:val="en-GB"/>
-            </w:rPr>
-            <w:fldChar w:fldCharType="end"/>
-          </w:r>
-        </w:sdtContent>
-      </w:sdt>
-      <w:r>
-        <w:rPr>
-          <w:lang w:val="en-GB"/>
-        </w:rPr>
-        <w:t xml:space="preserve"> </w:t>
-      </w:r>
-      <w:r>
-        <w:rPr>
-          <w:lang w:val="en-GB"/>
-        </w:rPr>
-        <w:t xml:space="preserve">serve as valuable information repositories but lack integrated, secure, and anonymous reporting functionality. Other global apps or patents, such as one for a GBV alert system with GPS tagging </w:t>
-      </w:r>
-      <w:sdt>
-        <w:sdtPr>
-          <w:rPr>
-            <w:lang w:val="en-GB"/>
-          </w:rPr>
-          <w:id w:val="174769173"/>
-          <w:citation/>
-        </w:sdtPr>
-        <w:sdtContent>
-          <w:r>
-            <w:rPr>
-              <w:lang w:val="en-GB"/>
-            </w:rPr>
-            <w:fldChar w:fldCharType="begin"/>
-          </w:r>
-          <w:r>
-            <w:instrText xml:space="preserve"> CITATION USP21 \l 7177 </w:instrText>
-          </w:r>
-          <w:r>
-            <w:rPr>
-              <w:lang w:val="en-GB"/>
-            </w:rPr>
-            <w:fldChar w:fldCharType="separate"/>
-          </w:r>
-          <w:r>
-            <w:rPr>
-              <w:noProof/>
-            </w:rPr>
-            <w:t>(US Patent No. US 10,936,102, 2021)</w:t>
-          </w:r>
-          <w:r>
-            <w:rPr>
-              <w:lang w:val="en-GB"/>
-            </w:rPr>
-            <w:fldChar w:fldCharType="end"/>
-          </w:r>
-        </w:sdtContent>
-      </w:sdt>
-      <w:r>
-        <w:rPr>
-          <w:lang w:val="en-GB"/>
-        </w:rPr>
-        <w:t>, often fail to address the specific context of the Global South, particularly the need for offline functionality due to unreliable internet connectivity and data poverty.</w:t>
-      </w:r>
-    </w:p>
-    <w:p>
-      <w:pPr>
-        <w:jc w:val="both"/>
-        <w:rPr>
-          <w:lang w:val="en-GB"/>
-        </w:rPr>
-      </w:pPr>
-    </w:p>
-    <w:p>
-      <w:pPr>
-        <w:jc w:val="both"/>
-        <w:rPr>
-          <w:b/>
-          <w:bCs/>
-          <w:lang w:val="en-GB"/>
-        </w:rPr>
-      </w:pPr>
-      <w:r>
-        <w:rPr>
-          <w:b/>
-          <w:bCs/>
-          <w:lang w:val="en-GB"/>
-        </w:rPr>
-        <w:t>The Potential of Mobile Technology as an Intervention</w:t>
-      </w:r>
-    </w:p>
-    <w:p>
-      <w:pPr>
-        <w:jc w:val="both"/>
-        <w:rPr>
-          <w:lang w:val="en-GB"/>
-        </w:rPr>
-      </w:pPr>
-      <w:r>
-        <w:rPr>
-          <w:lang w:val="en-GB"/>
-        </w:rPr>
-        <w:t xml:space="preserve">Mobile technology presents a unique opportunity to overcome these barriers. The proliferation of mobile phones in South Africa, even in low-income households, makes it an ideal platform for intervention </w:t>
-      </w:r>
-      <w:sdt>
-        <w:sdtPr>
-          <w:rPr>
-            <w:lang w:val="en-GB"/>
-          </w:rPr>
-          <w:id w:val="1017506284"/>
-          <w:citation/>
-        </w:sdtPr>
-        <w:sdtContent>
-          <w:r>
-            <w:rPr>
-              <w:lang w:val="en-GB"/>
-            </w:rPr>
-            <w:fldChar w:fldCharType="begin"/>
-          </w:r>
-          <w:r>
-            <w:instrText xml:space="preserve"> CITATION GSM21 \l 7177 </w:instrText>
-          </w:r>
-          <w:r>
-            <w:rPr>
-              <w:lang w:val="en-GB"/>
-            </w:rPr>
-            <w:fldChar w:fldCharType="separate"/>
-          </w:r>
-          <w:r>
-            <w:rPr>
-              <w:noProof/>
-            </w:rPr>
-            <w:t>(GSMA, 2021)</w:t>
-          </w:r>
-          <w:r>
-            <w:rPr>
-              <w:lang w:val="en-GB"/>
-            </w:rPr>
-            <w:fldChar w:fldCharType="end"/>
-          </w:r>
-        </w:sdtContent>
-      </w:sdt>
-      <w:r>
-        <w:rPr>
-          <w:lang w:val="en-GB"/>
-        </w:rPr>
-        <w:t xml:space="preserve">. </w:t>
-      </w:r>
-      <w:r>
-        <w:rPr>
-          <w:lang w:val="en-GB"/>
-        </w:rPr>
-        <w:t>Research into digital solutions for social good demonstrates several key advantages.</w:t>
-      </w:r>
-    </w:p>
-    <w:p>
-      <w:pPr>
-        <w:jc w:val="both"/>
-        <w:rPr>
-          <w:lang w:val="en-GB"/>
-        </w:rPr>
-      </w:pPr>
-    </w:p>
-    <w:p>
-      <w:pPr>
-        <w:jc w:val="both"/>
-        <w:rPr>
-          <w:lang w:val="en-GB"/>
-        </w:rPr>
-      </w:pPr>
-      <w:r>
-        <w:rPr>
-          <w:lang w:val="en-GB"/>
-        </w:rPr>
-        <w:t xml:space="preserve">Firstly, technology can ensure privacy and security, which are paramount for GBV survivors. Studies on encrypted data systems show that end-to-end encryption, using libraries like CryptoJS, can significantly increase users' confidence to report sensitive information, knowing their data and identity are protected from unauthorized access </w:t>
-      </w:r>
-      <w:sdt>
-        <w:sdtPr>
-          <w:rPr>
-            <w:lang w:val="en-GB"/>
-          </w:rPr>
-          <w:id w:val="-1178723261"/>
-          <w:citation/>
-        </w:sdtPr>
-        <w:sdtContent>
-          <w:r>
-            <w:rPr>
-              <w:lang w:val="en-GB"/>
-            </w:rPr>
-            <w:fldChar w:fldCharType="begin"/>
-          </w:r>
-          <w:r>
-            <w:instrText xml:space="preserve"> CITATION Alm21 \l 7177 </w:instrText>
-          </w:r>
-          <w:r>
-            <w:rPr>
-              <w:lang w:val="en-GB"/>
-            </w:rPr>
-            <w:fldChar w:fldCharType="separate"/>
-          </w:r>
-          <w:r>
-            <w:rPr>
-              <w:noProof/>
-            </w:rPr>
-            <w:t>(Almeida, Santos, &amp; &amp; Monteiro, 2021)</w:t>
-          </w:r>
-          <w:r>
-            <w:rPr>
-              <w:lang w:val="en-GB"/>
-            </w:rPr>
-            <w:fldChar w:fldCharType="end"/>
-          </w:r>
-        </w:sdtContent>
-      </w:sdt>
-      <w:r>
-        <w:rPr>
-          <w:lang w:val="en-GB"/>
-        </w:rPr>
-        <w:t xml:space="preserve">. Features like "stealth mode" or disguised application icons, as analysed in a report by the </w:t>
-      </w:r>
-      <w:r>
-        <w:rPr>
-          <w:lang w:val="en-GB"/>
-        </w:rPr>
-        <w:t xml:space="preserve">Women’s Tech Network </w:t>
-      </w:r>
-      <w:sdt>
-        <w:sdtPr>
-          <w:rPr>
-            <w:lang w:val="en-GB"/>
-          </w:rPr>
-          <w:id w:val="2111394728"/>
-          <w:citation/>
-        </w:sdtPr>
-        <w:sdtContent>
-          <w:r>
-            <w:rPr>
-              <w:lang w:val="en-GB"/>
-            </w:rPr>
-            <w:fldChar w:fldCharType="begin"/>
-          </w:r>
-          <w:r>
-            <w:instrText xml:space="preserve"> CITATION Wom22 \l 7177 </w:instrText>
-          </w:r>
-          <w:r>
-            <w:rPr>
-              <w:lang w:val="en-GB"/>
-            </w:rPr>
-            <w:fldChar w:fldCharType="separate"/>
-          </w:r>
-          <w:r>
-            <w:rPr>
-              <w:noProof/>
-            </w:rPr>
-            <w:t>(Women’s Tech Network, 2022)</w:t>
-          </w:r>
-          <w:r>
-            <w:rPr>
-              <w:lang w:val="en-GB"/>
-            </w:rPr>
-            <w:fldChar w:fldCharType="end"/>
-          </w:r>
-        </w:sdtContent>
-      </w:sdt>
-      <w:r>
-        <w:rPr>
-          <w:lang w:val="en-GB"/>
-        </w:rPr>
-        <w:t>, are critical safety-by-design elements that allow users to hide the app quickly to prevent detection by an abuser.</w:t>
-      </w:r>
-    </w:p>
-    <w:p>
-      <w:pPr>
-        <w:jc w:val="both"/>
-        <w:rPr>
-          <w:lang w:val="en-GB"/>
-        </w:rPr>
-      </w:pPr>
-    </w:p>
-    <w:p>
-      <w:pPr>
-        <w:jc w:val="both"/>
-        <w:rPr>
-          <w:lang w:val="en-GB"/>
-        </w:rPr>
-      </w:pPr>
-      <w:r>
-        <w:rPr>
-          <w:lang w:val="en-GB"/>
-        </w:rPr>
-        <w:t xml:space="preserve">Secondly, mobile technology enables real-time, data-driven responses. Integrating GPS functionality allows for the precise mapping of incident hotspots. Semaan et al. </w:t>
-      </w:r>
-      <w:sdt>
-        <w:sdtPr>
-          <w:rPr>
-            <w:lang w:val="en-GB"/>
-          </w:rPr>
-          <w:id w:val="-184134616"/>
-          <w:citation/>
-        </w:sdtPr>
-        <w:sdtContent>
-          <w:r>
-            <w:rPr>
-              <w:lang w:val="en-GB"/>
-            </w:rPr>
-            <w:fldChar w:fldCharType="begin"/>
-          </w:r>
-          <w:r>
-            <w:instrText xml:space="preserve"> CITATION Sem20 \l 7177 </w:instrText>
-          </w:r>
-          <w:r>
-            <w:rPr>
-              <w:lang w:val="en-GB"/>
-            </w:rPr>
-            <w:fldChar w:fldCharType="separate"/>
-          </w:r>
-          <w:r>
-            <w:rPr>
-              <w:noProof/>
-            </w:rPr>
-            <w:t>(Semaan, Britton, &amp; Dosono, 2020)</w:t>
-          </w:r>
-          <w:r>
-            <w:rPr>
-              <w:lang w:val="en-GB"/>
-            </w:rPr>
-            <w:fldChar w:fldCharType="end"/>
-          </w:r>
-        </w:sdtContent>
-      </w:sdt>
-      <w:r>
-        <w:rPr>
-          <w:lang w:val="en-GB"/>
-        </w:rPr>
-        <w:t xml:space="preserve"> </w:t>
-      </w:r>
-      <w:r>
-        <w:rPr>
-          <w:lang w:val="en-GB"/>
-        </w:rPr>
-        <w:t>found in their study of a similar app in Kenya that such data was invaluable for NGOs and policymakers to identify community-specific patterns of violence and allocate resources more effectively, moving from a reactive to a proactive model of intervention.</w:t>
-      </w:r>
-    </w:p>
-    <w:p>
-      <w:pPr>
-        <w:jc w:val="both"/>
-        <w:rPr>
-          <w:lang w:val="en-GB"/>
-        </w:rPr>
-      </w:pPr>
-    </w:p>
-    <w:p>
-      <w:pPr>
-        <w:jc w:val="both"/>
-        <w:rPr>
-          <w:lang w:val="en-GB"/>
-        </w:rPr>
-      </w:pPr>
-      <w:r>
-        <w:rPr>
-          <w:lang w:val="en-GB"/>
-        </w:rPr>
-        <w:t xml:space="preserve">Finally, the concept of "offline-first" design is crucial for inclusivity. By allowing users to draft and save reports without an internet connection, with automatic syncing once a connection is restored, applications can reach the most marginalized communities in rural or underserved areas </w:t>
-      </w:r>
-      <w:sdt>
-        <w:sdtPr>
-          <w:rPr>
-            <w:lang w:val="en-GB"/>
-          </w:rPr>
-          <w:id w:val="1464159320"/>
-          <w:citation/>
-        </w:sdtPr>
-        <w:sdtContent>
-          <w:r>
-            <w:rPr>
-              <w:lang w:val="en-GB"/>
-            </w:rPr>
-            <w:fldChar w:fldCharType="begin"/>
-          </w:r>
-          <w:r>
-            <w:instrText xml:space="preserve"> CITATION Mei15 \l 7177 </w:instrText>
-          </w:r>
-          <w:r>
-            <w:rPr>
-              <w:lang w:val="en-GB"/>
-            </w:rPr>
-            <w:fldChar w:fldCharType="separate"/>
-          </w:r>
-          <w:r>
-            <w:rPr>
-              <w:noProof/>
-            </w:rPr>
-            <w:t>(Meier, 2015)</w:t>
-          </w:r>
-          <w:r>
-            <w:rPr>
-              <w:lang w:val="en-GB"/>
-            </w:rPr>
-            <w:fldChar w:fldCharType="end"/>
-          </w:r>
-        </w:sdtContent>
-      </w:sdt>
-      <w:r>
-        <w:rPr>
-          <w:lang w:val="en-GB"/>
-        </w:rPr>
-        <w:t>. This approach ensures that a lack of connectivity does not become another barrier to reporting.</w:t>
-      </w:r>
-    </w:p>
-    <w:p>
-      <w:pPr>
-        <w:jc w:val="both"/>
-        <w:rPr>
-          <w:lang w:val="en-GB"/>
-        </w:rPr>
-      </w:pPr>
-    </w:p>
-    <w:p>
-      <w:pPr>
-        <w:jc w:val="both"/>
-        <w:rPr>
-          <w:b/>
-          <w:bCs/>
-          <w:lang w:val="en-GB"/>
-        </w:rPr>
-      </w:pPr>
-      <w:r>
-        <w:rPr>
-          <w:b/>
-          <w:bCs/>
-          <w:lang w:val="en-GB"/>
-        </w:rPr>
-        <w:t>Identifying the Research Gap</w:t>
-      </w:r>
-    </w:p>
-    <w:p>
-      <w:pPr>
-        <w:jc w:val="both"/>
-        <w:rPr>
-          <w:lang w:val="en-GB"/>
-        </w:rPr>
-      </w:pPr>
-      <w:r>
-        <w:rPr>
-          <w:lang w:val="en-GB"/>
-        </w:rPr>
-        <w:t>The literature confirms a stark reality: GBV in South Africa is rampant, current systems are inadequate, and survivors face immense barriers to seeking help. While technology is not a panacea, it offers powerful tools to address specific failures in the reporting ecosystem. However, a clear gap exists. There is a need for a holistic mobile solution that is not only secure and anonymous but also context-aware—designed for the South African reality of data costs, connectivity issues, and linguistic diversity. This project aims to fill that gap by developing an application that combines end-to-end encryption, offline functionality, GPS mapping, and a multilingual interface into a single, survivor-centric platform. By doing so, it seeks to empower survivors, generate actionable data for stakeholders, and ultimately contribute to reducing the endemic of GBV in South Africa.</w:t>
-      </w:r>
-    </w:p>
-    <w:p>
-      <w:pPr>
-        <w:jc w:val="both"/>
-        <w:rPr>
+          <w:sz w:val="28"/>
+          <w:szCs w:val="28"/>
           <w:lang w:val="en-GB"/>
         </w:rPr>
       </w:pPr>
@@ -1940,7 +865,7 @@
                     <pic:cNvPicPr/>
                   </pic:nvPicPr>
                   <pic:blipFill rotWithShape="1">
-                    <a:blip r:embed="rId10" cstate="print">
+                    <a:blip r:embed="rId6" cstate="print">
                       <a:extLst>
                         <a:ext uri="{28A0092B-C50C-407E-A947-70E740481C1C}">
                           <a14:useLocalDpi xmlns:a14="http://schemas.microsoft.com/office/drawing/2010/main" val="0"/>
@@ -1987,27 +912,14 @@
       <w:r>
         <w:t xml:space="preserve">Figure </w:t>
       </w:r>
-      <w:r>
-        <w:fldChar w:fldCharType="begin"/>
-      </w:r>
-      <w:r>
-        <w:instrText xml:space="preserve"> SEQ Figure \* ARABIC </w:instrText>
-      </w:r>
-      <w:r>
-        <w:fldChar w:fldCharType="separate"/>
-      </w:r>
-      <w:r>
-        <w:rPr>
-          <w:noProof/>
-        </w:rPr>
-        <w:t>1</w:t>
-      </w:r>
-      <w:r>
-        <w:rPr>
-          <w:noProof/>
-        </w:rPr>
-        <w:fldChar w:fldCharType="end"/>
-      </w:r>
+      <w:fldSimple w:instr=" SEQ Figure \* ARABIC ">
+        <w:r>
+          <w:rPr>
+            <w:noProof/>
+          </w:rPr>
+          <w:t>1</w:t>
+        </w:r>
+      </w:fldSimple>
       <w:r>
         <w:t>: Bright Sky SA Covert Mode screen</w:t>
       </w:r>
@@ -2358,7 +1270,7 @@
                     <pic:cNvPicPr/>
                   </pic:nvPicPr>
                   <pic:blipFill rotWithShape="1">
-                    <a:blip r:embed="rId11" cstate="print">
+                    <a:blip r:embed="rId7" cstate="print">
                       <a:extLst>
                         <a:ext uri="{28A0092B-C50C-407E-A947-70E740481C1C}">
                           <a14:useLocalDpi xmlns:a14="http://schemas.microsoft.com/office/drawing/2010/main" val="0"/>
@@ -2405,27 +1317,14 @@
       <w:r>
         <w:t xml:space="preserve">Figure </w:t>
       </w:r>
-      <w:r>
-        <w:fldChar w:fldCharType="begin"/>
-      </w:r>
-      <w:r>
-        <w:instrText xml:space="preserve"> SEQ Figure \* ARABIC </w:instrText>
-      </w:r>
-      <w:r>
-        <w:fldChar w:fldCharType="separate"/>
-      </w:r>
-      <w:r>
-        <w:rPr>
-          <w:noProof/>
-        </w:rPr>
-        <w:t>2</w:t>
-      </w:r>
-      <w:r>
-        <w:rPr>
-          <w:noProof/>
-        </w:rPr>
-        <w:fldChar w:fldCharType="end"/>
-      </w:r>
+      <w:fldSimple w:instr=" SEQ Figure \* ARABIC ">
+        <w:r>
+          <w:rPr>
+            <w:noProof/>
+          </w:rPr>
+          <w:t>2</w:t>
+        </w:r>
+      </w:fldSimple>
       <w:r>
         <w:t>: GRIT Chatbot Screen</w:t>
       </w:r>
@@ -2670,7 +1569,7 @@
                     <pic:cNvPicPr/>
                   </pic:nvPicPr>
                   <pic:blipFill>
-                    <a:blip r:embed="rId12">
+                    <a:blip r:embed="rId8">
                       <a:extLst>
                         <a:ext uri="{28A0092B-C50C-407E-A947-70E740481C1C}">
                           <a14:useLocalDpi xmlns:a14="http://schemas.microsoft.com/office/drawing/2010/main" val="0"/>
@@ -2708,27 +1607,14 @@
       <w:r>
         <w:t xml:space="preserve">Figure </w:t>
       </w:r>
-      <w:r>
-        <w:fldChar w:fldCharType="begin"/>
-      </w:r>
-      <w:r>
-        <w:instrText xml:space="preserve"> SEQ Figure \* ARABIC </w:instrText>
-      </w:r>
-      <w:r>
-        <w:fldChar w:fldCharType="separate"/>
-      </w:r>
-      <w:r>
-        <w:rPr>
-          <w:noProof/>
-        </w:rPr>
-        <w:t>3</w:t>
-      </w:r>
-      <w:r>
-        <w:rPr>
-          <w:noProof/>
-        </w:rPr>
-        <w:fldChar w:fldCharType="end"/>
-      </w:r>
+      <w:fldSimple w:instr=" SEQ Figure \* ARABIC ">
+        <w:r>
+          <w:rPr>
+            <w:noProof/>
+          </w:rPr>
+          <w:t>3</w:t>
+        </w:r>
+      </w:fldSimple>
       <w:r>
         <w:t>: Community screen on Namola</w:t>
       </w:r>
@@ -3991,6 +2877,7 @@
           <w:docPartUnique/>
         </w:docPartObj>
       </w:sdtPr>
+      <w:sdtEndPr/>
       <w:sdtContent>
         <w:p>
           <w:pPr>
@@ -4005,6 +2892,7 @@
             <w:id w:val="-573587230"/>
             <w:bibliography/>
           </w:sdtPr>
+          <w:sdtEndPr/>
           <w:sdtContent>
             <w:p>
               <w:pPr>
@@ -4024,105 +2912,6 @@
               <w:r>
                 <w:fldChar w:fldCharType="separate"/>
               </w:r>
-              <w:r>
-                <w:rPr>
-                  <w:noProof/>
-                  <w:lang w:val="en-US"/>
-                </w:rPr>
-                <w:t xml:space="preserve">Almeida, T., Santos, C., &amp; &amp; Monteiro, J. (2021). Encryption and anonymity in sensitive data reporting systems: A case study on gender-based violence. </w:t>
-              </w:r>
-              <w:r>
-                <w:rPr>
-                  <w:i/>
-                  <w:iCs/>
-                  <w:noProof/>
-                  <w:lang w:val="en-US"/>
-                </w:rPr>
-                <w:t>Proceedings of the 14th International Conference on Theory and Practice of Electronic Governance</w:t>
-              </w:r>
-              <w:r>
-                <w:rPr>
-                  <w:noProof/>
-                  <w:lang w:val="en-US"/>
-                </w:rPr>
-                <w:t>, (pp. 312–321).</w:t>
-              </w:r>
-            </w:p>
-            <w:p>
-              <w:pPr>
-                <w:pStyle w:val="Bibliography"/>
-                <w:ind w:left="720" w:hanging="720"/>
-                <w:rPr>
-                  <w:noProof/>
-                  <w:lang w:val="en-US"/>
-                </w:rPr>
-              </w:pPr>
-              <w:r>
-                <w:rPr>
-                  <w:noProof/>
-                  <w:lang w:val="en-US"/>
-                </w:rPr>
-                <w:t xml:space="preserve">Artz, L., Smythe, D., &amp; Williams, C. (2016). The police response to gender-based violence in South Africa: A review of the literature. </w:t>
-              </w:r>
-              <w:r>
-                <w:rPr>
-                  <w:i/>
-                  <w:iCs/>
-                  <w:noProof/>
-                  <w:lang w:val="en-US"/>
-                </w:rPr>
-                <w:t>Gender &amp; Society</w:t>
-              </w:r>
-              <w:r>
-                <w:rPr>
-                  <w:noProof/>
-                  <w:lang w:val="en-US"/>
-                </w:rPr>
-                <w:t>, 247–274.</w:t>
-              </w:r>
-            </w:p>
-            <w:p>
-              <w:pPr>
-                <w:pStyle w:val="Bibliography"/>
-                <w:ind w:left="720" w:hanging="720"/>
-                <w:rPr>
-                  <w:noProof/>
-                  <w:lang w:val="en-US"/>
-                </w:rPr>
-              </w:pPr>
-              <w:r>
-                <w:rPr>
-                  <w:noProof/>
-                  <w:lang w:val="en-US"/>
-                </w:rPr>
-                <w:t xml:space="preserve">Gqola, P. D. (2015). </w:t>
-              </w:r>
-              <w:r>
-                <w:rPr>
-                  <w:i/>
-                  <w:iCs/>
-                  <w:noProof/>
-                  <w:lang w:val="en-US"/>
-                </w:rPr>
-                <w:t>Rape: A South African nightmare.</w:t>
-              </w:r>
-              <w:r>
-                <w:rPr>
-                  <w:noProof/>
-                  <w:lang w:val="en-US"/>
-                </w:rPr>
-                <w:t xml:space="preserve"> Johannesburg, South Africa: MFBooks.</w:t>
-              </w:r>
-            </w:p>
-            <w:p>
-              <w:pPr>
-                <w:pStyle w:val="Bibliography"/>
-                <w:ind w:left="720" w:hanging="720"/>
-                <w:rPr>
-                  <w:noProof/>
-                  <w:lang w:val="en-US"/>
-                </w:rPr>
-              </w:pPr>
               <w:r>
                 <w:rPr>
                   <w:noProof/>
@@ -4161,237 +2950,6 @@
                   <w:noProof/>
                   <w:lang w:val="en-US"/>
                 </w:rPr>
-                <w:t xml:space="preserve">GSMA. (2021). </w:t>
-              </w:r>
-              <w:r>
-                <w:rPr>
-                  <w:i/>
-                  <w:iCs/>
-                  <w:noProof/>
-                  <w:lang w:val="en-US"/>
-                </w:rPr>
-                <w:t>Mobile Economy Sub-Saharan Africa</w:t>
-              </w:r>
-              <w:r>
-                <w:rPr>
-                  <w:noProof/>
-                  <w:lang w:val="en-US"/>
-                </w:rPr>
-                <w:t>. Retrieved from GSM Association: https://www.gsma.com/mobileeconomy/wp-content/uploads/2021/09/GSMA_ME_SSA_2021_English_Web_Singles.pdf</w:t>
-              </w:r>
-            </w:p>
-            <w:p>
-              <w:pPr>
-                <w:pStyle w:val="Bibliography"/>
-                <w:ind w:left="720" w:hanging="720"/>
-                <w:rPr>
-                  <w:noProof/>
-                  <w:lang w:val="en-US"/>
-                </w:rPr>
-              </w:pPr>
-              <w:r>
-                <w:rPr>
-                  <w:noProof/>
-                  <w:lang w:val="en-US"/>
-                </w:rPr>
-                <w:t xml:space="preserve">Lyndon Julius. (2024, July 31). </w:t>
-              </w:r>
-              <w:r>
-                <w:rPr>
-                  <w:i/>
-                  <w:iCs/>
-                  <w:noProof/>
-                  <w:lang w:val="en-US"/>
-                </w:rPr>
-                <w:t>GRIT introduces AI chatbot to UCT staff and students</w:t>
-              </w:r>
-              <w:r>
-                <w:rPr>
-                  <w:noProof/>
-                  <w:lang w:val="en-US"/>
-                </w:rPr>
-                <w:t>. Retrieved from UCT News: https://www.news.uct.ac.za/article/-2024-07-31-grit-introduces-ai-chatbot-to-uct-staff-and-students?utm_source=chatgpt.com</w:t>
-              </w:r>
-            </w:p>
-            <w:p>
-              <w:pPr>
-                <w:pStyle w:val="Bibliography"/>
-                <w:ind w:left="720" w:hanging="720"/>
-                <w:rPr>
-                  <w:noProof/>
-                  <w:lang w:val="en-US"/>
-                </w:rPr>
-              </w:pPr>
-              <w:r>
-                <w:rPr>
-                  <w:noProof/>
-                  <w:lang w:val="en-US"/>
-                </w:rPr>
-                <w:t xml:space="preserve">Machisa, M., Jewkes, R., Lowe-Morna, C., &amp; Rama, K. (2016). </w:t>
-              </w:r>
-              <w:r>
-                <w:rPr>
-                  <w:i/>
-                  <w:iCs/>
-                  <w:noProof/>
-                  <w:lang w:val="en-US"/>
-                </w:rPr>
-                <w:t>The war at home: The gender based violence study.</w:t>
-              </w:r>
-              <w:r>
-                <w:rPr>
-                  <w:noProof/>
-                  <w:lang w:val="en-US"/>
-                </w:rPr>
-                <w:t xml:space="preserve"> Johannesburg, South Africa: Gender Links.</w:t>
-              </w:r>
-            </w:p>
-            <w:p>
-              <w:pPr>
-                <w:pStyle w:val="Bibliography"/>
-                <w:ind w:left="720" w:hanging="720"/>
-                <w:rPr>
-                  <w:noProof/>
-                  <w:lang w:val="en-US"/>
-                </w:rPr>
-              </w:pPr>
-              <w:r>
-                <w:rPr>
-                  <w:noProof/>
-                  <w:lang w:val="en-US"/>
-                </w:rPr>
-                <w:t xml:space="preserve">Meier, P. (2015). </w:t>
-              </w:r>
-              <w:r>
-                <w:rPr>
-                  <w:i/>
-                  <w:iCs/>
-                  <w:noProof/>
-                  <w:lang w:val="en-US"/>
-                </w:rPr>
-                <w:t>Digital humanitarians: How big data is changing the face of humanitarian response.</w:t>
-              </w:r>
-              <w:r>
-                <w:rPr>
-                  <w:noProof/>
-                  <w:lang w:val="en-US"/>
-                </w:rPr>
-                <w:t xml:space="preserve"> CRC Press.</w:t>
-              </w:r>
-            </w:p>
-            <w:p>
-              <w:pPr>
-                <w:pStyle w:val="Bibliography"/>
-                <w:ind w:left="720" w:hanging="720"/>
-                <w:rPr>
-                  <w:noProof/>
-                  <w:lang w:val="en-US"/>
-                </w:rPr>
-              </w:pPr>
-              <w:r>
-                <w:rPr>
-                  <w:noProof/>
-                  <w:lang w:val="en-US"/>
-                </w:rPr>
-                <w:t xml:space="preserve">Mkhize, S. (2020). Barriers to reporting gender-based violence in rural KwaZulu-Natal. </w:t>
-              </w:r>
-              <w:r>
-                <w:rPr>
-                  <w:i/>
-                  <w:iCs/>
-                  <w:noProof/>
-                  <w:lang w:val="en-US"/>
-                </w:rPr>
-                <w:t>South African Journal of Psychology</w:t>
-              </w:r>
-              <w:r>
-                <w:rPr>
-                  <w:noProof/>
-                  <w:lang w:val="en-US"/>
-                </w:rPr>
-                <w:t>, 290–302.</w:t>
-              </w:r>
-            </w:p>
-            <w:p>
-              <w:pPr>
-                <w:pStyle w:val="Bibliography"/>
-                <w:ind w:left="720" w:hanging="720"/>
-                <w:rPr>
-                  <w:noProof/>
-                  <w:lang w:val="en-US"/>
-                </w:rPr>
-              </w:pPr>
-              <w:r>
-                <w:rPr>
-                  <w:noProof/>
-                  <w:lang w:val="en-US"/>
-                </w:rPr>
-                <w:t xml:space="preserve">N.A. (2020, November 30). </w:t>
-              </w:r>
-              <w:r>
-                <w:rPr>
-                  <w:i/>
-                  <w:iCs/>
-                  <w:noProof/>
-                  <w:lang w:val="en-US"/>
-                </w:rPr>
-                <w:t>Everyday Heroes: Fighting against violence</w:t>
-              </w:r>
-              <w:r>
-                <w:rPr>
-                  <w:noProof/>
-                  <w:lang w:val="en-US"/>
-                </w:rPr>
-                <w:t>. Retrieved from Victim Empowerment Programme: https://gbv.org.za/bright-sky-sa/</w:t>
-              </w:r>
-            </w:p>
-            <w:p>
-              <w:pPr>
-                <w:pStyle w:val="Bibliography"/>
-                <w:ind w:left="720" w:hanging="720"/>
-                <w:rPr>
-                  <w:noProof/>
-                  <w:lang w:val="en-US"/>
-                </w:rPr>
-              </w:pPr>
-              <w:r>
-                <w:rPr>
-                  <w:noProof/>
-                  <w:lang w:val="en-US"/>
-                </w:rPr>
-                <w:t xml:space="preserve">Naeemah Abrahams, S. M. (2013, April 2). </w:t>
-              </w:r>
-              <w:r>
-                <w:rPr>
-                  <w:i/>
-                  <w:iCs/>
-                  <w:noProof/>
-                  <w:lang w:val="en-US"/>
-                </w:rPr>
-                <w:t>Intimate Partner Femicide in South Africa in 1999 and 2009</w:t>
-              </w:r>
-              <w:r>
-                <w:rPr>
-                  <w:noProof/>
-                  <w:lang w:val="en-US"/>
-                </w:rPr>
-                <w:t>. Retrieved from PLOS Medicine: https://doi.org/10.1371/journal.pmed.1001412</w:t>
-              </w:r>
-            </w:p>
-            <w:p>
-              <w:pPr>
-                <w:pStyle w:val="Bibliography"/>
-                <w:ind w:left="720" w:hanging="720"/>
-                <w:rPr>
-                  <w:noProof/>
-                  <w:lang w:val="en-US"/>
-                </w:rPr>
-              </w:pPr>
-              <w:r>
-                <w:rPr>
-                  <w:noProof/>
-                  <w:lang w:val="en-US"/>
-                </w:rPr>
                 <w:t xml:space="preserve">Namola. (n.d.). </w:t>
               </w:r>
               <w:r>
@@ -4409,171 +2967,6 @@
                   <w:lang w:val="en-US"/>
                 </w:rPr>
                 <w:t>. Retrieved from Namola: https://www.namola.com/</w:t>
-              </w:r>
-            </w:p>
-            <w:p>
-              <w:pPr>
-                <w:pStyle w:val="Bibliography"/>
-                <w:ind w:left="720" w:hanging="720"/>
-                <w:rPr>
-                  <w:noProof/>
-                  <w:lang w:val="en-US"/>
-                </w:rPr>
-              </w:pPr>
-              <w:r>
-                <w:rPr>
-                  <w:noProof/>
-                  <w:lang w:val="en-US"/>
-                </w:rPr>
-                <w:t>Office, U. P. (2021).</w:t>
-              </w:r>
-              <w:r>
-                <w:rPr>
-                  <w:i/>
-                  <w:iCs/>
-                  <w:noProof/>
-                  <w:lang w:val="en-US"/>
-                </w:rPr>
-                <w:t xml:space="preserve"> US Patent No. US 10,936,102.</w:t>
-              </w:r>
-              <w:r>
-                <w:rPr>
-                  <w:noProof/>
-                  <w:lang w:val="en-US"/>
-                </w:rPr>
-                <w:t xml:space="preserve"> </w:t>
-              </w:r>
-            </w:p>
-            <w:p>
-              <w:pPr>
-                <w:pStyle w:val="Bibliography"/>
-                <w:ind w:left="720" w:hanging="720"/>
-                <w:rPr>
-                  <w:noProof/>
-                  <w:lang w:val="en-US"/>
-                </w:rPr>
-              </w:pPr>
-              <w:r>
-                <w:rPr>
-                  <w:noProof/>
-                  <w:lang w:val="en-US"/>
-                </w:rPr>
-                <w:t xml:space="preserve">SaferSpaces. (2020). </w:t>
-              </w:r>
-              <w:r>
-                <w:rPr>
-                  <w:i/>
-                  <w:iCs/>
-                  <w:noProof/>
-                  <w:lang w:val="en-US"/>
-                </w:rPr>
-                <w:t>Understanding and preventing violence in South Africa</w:t>
-              </w:r>
-              <w:r>
-                <w:rPr>
-                  <w:noProof/>
-                  <w:lang w:val="en-US"/>
-                </w:rPr>
-                <w:t>. Retrieved from SaferSpaces: https://www.saferspaces.org.za</w:t>
-              </w:r>
-            </w:p>
-            <w:p>
-              <w:pPr>
-                <w:pStyle w:val="Bibliography"/>
-                <w:ind w:left="720" w:hanging="720"/>
-                <w:rPr>
-                  <w:noProof/>
-                  <w:lang w:val="en-US"/>
-                </w:rPr>
-              </w:pPr>
-              <w:r>
-                <w:rPr>
-                  <w:noProof/>
-                  <w:lang w:val="en-US"/>
-                </w:rPr>
-                <w:t xml:space="preserve">Semaan, B., Britton, L., &amp; Dosono, B. (2020). Transitional resilience and technology: A review of the Circle of 6 app. </w:t>
-              </w:r>
-              <w:r>
-                <w:rPr>
-                  <w:i/>
-                  <w:iCs/>
-                  <w:noProof/>
-                  <w:lang w:val="en-US"/>
-                </w:rPr>
-                <w:t>Proceedings of the 2020 CHI Conference on Human Factors in Computing Systems</w:t>
-              </w:r>
-              <w:r>
-                <w:rPr>
-                  <w:noProof/>
-                  <w:lang w:val="en-US"/>
-                </w:rPr>
-                <w:t>, (pp. 1–13).</w:t>
-              </w:r>
-            </w:p>
-            <w:p>
-              <w:pPr>
-                <w:pStyle w:val="Bibliography"/>
-                <w:ind w:left="720" w:hanging="720"/>
-                <w:rPr>
-                  <w:noProof/>
-                  <w:lang w:val="en-US"/>
-                </w:rPr>
-              </w:pPr>
-              <w:r>
-                <w:rPr>
-                  <w:noProof/>
-                  <w:lang w:val="en-US"/>
-                </w:rPr>
-                <w:t xml:space="preserve">South African Police Service (SAPS). (2022). </w:t>
-              </w:r>
-              <w:r>
-                <w:rPr>
-                  <w:i/>
-                  <w:iCs/>
-                  <w:noProof/>
-                  <w:lang w:val="en-US"/>
-                </w:rPr>
-                <w:t>Crime statistics: Republic of South Africa: Fourth quarter 2021/2022</w:t>
-              </w:r>
-              <w:r>
-                <w:rPr>
-                  <w:noProof/>
-                  <w:lang w:val="en-US"/>
-                </w:rPr>
-                <w:t>. Retrieved from SAPS: https://www.saps.gov.za</w:t>
-              </w:r>
-            </w:p>
-            <w:p>
-              <w:pPr>
-                <w:pStyle w:val="Bibliography"/>
-                <w:ind w:left="720" w:hanging="720"/>
-                <w:rPr>
-                  <w:noProof/>
-                  <w:lang w:val="en-US"/>
-                </w:rPr>
-              </w:pPr>
-              <w:r>
-                <w:rPr>
-                  <w:noProof/>
-                  <w:lang w:val="en-US"/>
-                </w:rPr>
-                <w:t xml:space="preserve">Vetten, L. (2019). </w:t>
-              </w:r>
-              <w:r>
-                <w:rPr>
-                  <w:i/>
-                  <w:iCs/>
-                  <w:noProof/>
-                  <w:lang w:val="en-US"/>
-                </w:rPr>
-                <w:t>Justice for survivors of sexual violence in South Africa: A review of the law and the evidence.</w:t>
-              </w:r>
-              <w:r>
-                <w:rPr>
-                  <w:noProof/>
-                  <w:lang w:val="en-US"/>
-                </w:rPr>
-                <w:t xml:space="preserve"> Tshwaranang Legal Advocacy Centre.</w:t>
               </w:r>
             </w:p>
             <w:p>
@@ -4643,40 +3036,6 @@
               </w:r>
             </w:p>
             <w:p>
-              <w:pPr>
-                <w:pStyle w:val="Bibliography"/>
-                <w:ind w:left="720" w:hanging="720"/>
-                <w:rPr>
-                  <w:noProof/>
-                  <w:lang w:val="en-US"/>
-                </w:rPr>
-              </w:pPr>
-              <w:r>
-                <w:rPr>
-                  <w:noProof/>
-                  <w:lang w:val="en-US"/>
-                </w:rPr>
-                <w:lastRenderedPageBreak/>
-                <w:t xml:space="preserve">World Health Organization. (2013). </w:t>
-              </w:r>
-              <w:r>
-                <w:rPr>
-                  <w:i/>
-                  <w:iCs/>
-                  <w:noProof/>
-                  <w:lang w:val="en-US"/>
-                </w:rPr>
-                <w:t>Global and regional estimates of violence against women: Prevalence and health effects of intimate partner violence and non-partner sexual violence.</w:t>
-              </w:r>
-              <w:r>
-                <w:rPr>
-                  <w:noProof/>
-                  <w:lang w:val="en-US"/>
-                </w:rPr>
-                <w:t xml:space="preserve"> WHO.</w:t>
-              </w:r>
-            </w:p>
-            <w:p>
               <w:r>
                 <w:rPr>
                   <w:b/>
@@ -4696,6 +3055,8 @@
           <w:lang w:val="en-GB"/>
         </w:rPr>
       </w:pPr>
+      <w:bookmarkStart w:id="0" w:name="_GoBack"/>
+      <w:bookmarkEnd w:id="0"/>
     </w:p>
     <w:sectPr>
       <w:pgSz w:w="11900" w:h="16840"/>
@@ -4707,47 +3068,14 @@
 </w:document>
 </file>
 
-<file path=word/comments.xml><?xml version="1.0" encoding="utf-8"?>
-<w:comments xmlns:wpc="http://schemas.microsoft.com/office/word/2010/wordprocessingCanvas" xmlns:cx="http://schemas.microsoft.com/office/drawing/2014/chartex" xmlns:cx1="http://schemas.microsoft.com/office/drawing/2015/9/8/chartex" xmlns:cx2="http://schemas.microsoft.com/office/drawing/2015/10/21/chartex" xmlns:cx3="http://schemas.microsoft.com/office/drawing/2016/5/9/chartex" xmlns:cx4="http://schemas.microsoft.com/office/drawing/2016/5/10/chartex" xmlns:cx5="http://schemas.microsoft.com/office/drawing/2016/5/11/chartex" xmlns:cx6="http://schemas.microsoft.com/office/drawing/2016/5/12/chartex" xmlns:cx7="http://schemas.microsoft.com/office/drawing/2016/5/13/chartex" xmlns:cx8="http://schemas.microsoft.com/office/drawing/2016/5/14/chartex" xmlns:mc="http://schemas.openxmlformats.org/markup-compatibility/2006" xmlns:aink="http://schemas.microsoft.com/office/drawing/2016/ink" xmlns:am3d="http://schemas.microsoft.com/office/drawing/2017/model3d" xmlns:o="urn:schemas-microsoft-com:office:office" xmlns:oel="http://schemas.microsoft.com/office/2019/extlst" xmlns:r="http://schemas.openxmlformats.org/officeDocument/2006/relationships" xmlns:m="http://schemas.openxmlformats.org/officeDocument/2006/math" xmlns:v="urn:schemas-microsoft-com:vml" xmlns:wp14="http://schemas.microsoft.com/office/word/2010/wordprocessingDrawing" xmlns:wp="http://schemas.openxmlformats.org/drawingml/2006/wordprocessingDrawing" xmlns:w10="urn:schemas-microsoft-com:office:word" xmlns:w="http://schemas.openxmlformats.org/wordprocessingml/2006/main" xmlns:w14="http://schemas.microsoft.com/office/word/2010/wordml" xmlns:w15="http://schemas.microsoft.com/office/word/2012/wordml" xmlns:w16cex="http://schemas.microsoft.com/office/word/2018/wordml/cex" xmlns:w16cid="http://schemas.microsoft.com/office/word/2016/wordml/cid" xmlns:w16="http://schemas.microsoft.com/office/word/2018/wordml" xmlns:w16du="http://schemas.microsoft.com/office/word/2023/wordml/word16du" xmlns:w16sdtdh="http://schemas.microsoft.com/office/word/2020/wordml/sdtdatahash" xmlns:w16sdtfl="http://schemas.microsoft.com/office/word/2024/wordml/sdtformatlock" xmlns:w16se="http://schemas.microsoft.com/office/word/2015/wordml/symex" xmlns:wpg="http://schemas.microsoft.com/office/word/2010/wordprocessingGroup" xmlns:wpi="http://schemas.microsoft.com/office/word/2010/wordprocessingInk" xmlns:wne="http://schemas.microsoft.com/office/word/2006/wordml" xmlns:wps="http://schemas.microsoft.com/office/word/2010/wordprocessingShape" mc:Ignorable="w14 w15 w16se w16cid w16 w16cex w16sdtdh w16sdtfl w16du wp14">
-  <w:comment w:id="0" w:author="zanele shandu" w:date="2025-08-20T12:52:00Z" w:initials="zs">
-    <w:p>
-      <w:pPr>
-        <w:pStyle w:val="CommentText"/>
-      </w:pPr>
-      <w:r>
-        <w:rPr>
-          <w:rStyle w:val="CommentReference"/>
-        </w:rPr>
-        <w:annotationRef/>
-      </w:r>
-      <w:r>
-        <w:t>Hold on did we ever say anything about tracking and alerting automatically if a user is in a high isk area?</w:t>
-      </w:r>
-    </w:p>
-  </w:comment>
-</w:comments>
-</file>
-
-<file path=word/commentsExtended.xml><?xml version="1.0" encoding="utf-8"?>
-<w15:commentsEx xmlns:wpc="http://schemas.microsoft.com/office/word/2010/wordprocessingCanvas" xmlns:cx="http://schemas.microsoft.com/office/drawing/2014/chartex" xmlns:cx1="http://schemas.microsoft.com/office/drawing/2015/9/8/chartex" xmlns:cx2="http://schemas.microsoft.com/office/drawing/2015/10/21/chartex" xmlns:cx3="http://schemas.microsoft.com/office/drawing/2016/5/9/chartex" xmlns:cx4="http://schemas.microsoft.com/office/drawing/2016/5/10/chartex" xmlns:cx5="http://schemas.microsoft.com/office/drawing/2016/5/11/chartex" xmlns:cx6="http://schemas.microsoft.com/office/drawing/2016/5/12/chartex" xmlns:cx7="http://schemas.microsoft.com/office/drawing/2016/5/13/chartex" xmlns:cx8="http://schemas.microsoft.com/office/drawing/2016/5/14/chartex" xmlns:mc="http://schemas.openxmlformats.org/markup-compatibility/2006" xmlns:aink="http://schemas.microsoft.com/office/drawing/2016/ink" xmlns:am3d="http://schemas.microsoft.com/office/drawing/2017/model3d" xmlns:o="urn:schemas-microsoft-com:office:office" xmlns:oel="http://schemas.microsoft.com/office/2019/extlst" xmlns:r="http://schemas.openxmlformats.org/officeDocument/2006/relationships" xmlns:m="http://schemas.openxmlformats.org/officeDocument/2006/math" xmlns:v="urn:schemas-microsoft-com:vml" xmlns:wp14="http://schemas.microsoft.com/office/word/2010/wordprocessingDrawing" xmlns:wp="http://schemas.openxmlformats.org/drawingml/2006/wordprocessingDrawing" xmlns:w10="urn:schemas-microsoft-com:office:word" xmlns:w="http://schemas.openxmlformats.org/wordprocessingml/2006/main" xmlns:w14="http://schemas.microsoft.com/office/word/2010/wordml" xmlns:w15="http://schemas.microsoft.com/office/word/2012/wordml" xmlns:w16cex="http://schemas.microsoft.com/office/word/2018/wordml/cex" xmlns:w16cid="http://schemas.microsoft.com/office/word/2016/wordml/cid" xmlns:w16="http://schemas.microsoft.com/office/word/2018/wordml" xmlns:w16du="http://schemas.microsoft.com/office/word/2023/wordml/word16du" xmlns:w16sdtdh="http://schemas.microsoft.com/office/word/2020/wordml/sdtdatahash" xmlns:w16sdtfl="http://schemas.microsoft.com/office/word/2024/wordml/sdtformatlock" xmlns:w16se="http://schemas.microsoft.com/office/word/2015/wordml/symex" xmlns:wpg="http://schemas.microsoft.com/office/word/2010/wordprocessingGroup" xmlns:wpi="http://schemas.microsoft.com/office/word/2010/wordprocessingInk" xmlns:wne="http://schemas.microsoft.com/office/word/2006/wordml" xmlns:wps="http://schemas.microsoft.com/office/word/2010/wordprocessingShape" mc:Ignorable="w14 w15 w16se w16cid w16 w16cex w16sdtdh w16sdtfl w16du wp14">
-  <w15:commentEx w15:paraId="10BD3F72" w15:done="0"/>
-</w15:commentsEx>
-</file>
-
 <file path=word/commentsExtensible.xml><?xml version="1.0" encoding="utf-8"?>
 <w16cex:commentsExtensible xmlns:wpc="http://schemas.microsoft.com/office/word/2010/wordprocessingCanvas" xmlns:cx="http://schemas.microsoft.com/office/drawing/2014/chartex" xmlns:cx1="http://schemas.microsoft.com/office/drawing/2015/9/8/chartex" xmlns:cx2="http://schemas.microsoft.com/office/drawing/2015/10/21/chartex" xmlns:cx3="http://schemas.microsoft.com/office/drawing/2016/5/9/chartex" xmlns:cx4="http://schemas.microsoft.com/office/drawing/2016/5/10/chartex" xmlns:cx5="http://schemas.microsoft.com/office/drawing/2016/5/11/chartex" xmlns:cx6="http://schemas.microsoft.com/office/drawing/2016/5/12/chartex" xmlns:cx7="http://schemas.microsoft.com/office/drawing/2016/5/13/chartex" xmlns:cx8="http://schemas.microsoft.com/office/drawing/2016/5/14/chartex" xmlns:cr="http://schemas.microsoft.com/office/comments/2020/reactions" xmlns:mc="http://schemas.openxmlformats.org/markup-compatibility/2006" xmlns:aink="http://schemas.microsoft.com/office/drawing/2016/ink" xmlns:am3d="http://schemas.microsoft.com/office/drawing/2017/model3d" xmlns:o="urn:schemas-microsoft-com:office:office" xmlns:oel="http://schemas.microsoft.com/office/2019/extlst" xmlns:r="http://schemas.openxmlformats.org/officeDocument/2006/relationships" xmlns:m="http://schemas.openxmlformats.org/officeDocument/2006/math" xmlns:v="urn:schemas-microsoft-com:vml" xmlns:wp14="http://schemas.microsoft.com/office/word/2010/wordprocessingDrawing" xmlns:wp="http://schemas.openxmlformats.org/drawingml/2006/wordprocessingDrawing" xmlns:w10="urn:schemas-microsoft-com:office:word" xmlns:w="http://schemas.openxmlformats.org/wordprocessingml/2006/main" xmlns:w14="http://schemas.microsoft.com/office/word/2010/wordml" xmlns:w15="http://schemas.microsoft.com/office/word/2012/wordml" xmlns:w16cex="http://schemas.microsoft.com/office/word/2018/wordml/cex" xmlns:w16cid="http://schemas.microsoft.com/office/word/2016/wordml/cid" xmlns:w16="http://schemas.microsoft.com/office/word/2018/wordml" xmlns:w16du="http://schemas.microsoft.com/office/word/2023/wordml/word16du" xmlns:w16sdtdh="http://schemas.microsoft.com/office/word/2020/wordml/sdtdatahash" xmlns:w16sdtfl="http://schemas.microsoft.com/office/word/2024/wordml/sdtformatlock" xmlns:w16se="http://schemas.microsoft.com/office/word/2015/wordml/symex" xmlns:wpg="http://schemas.microsoft.com/office/word/2010/wordprocessingGroup" xmlns:wpi="http://schemas.microsoft.com/office/word/2010/wordprocessingInk" xmlns:wne="http://schemas.microsoft.com/office/word/2006/wordml" xmlns:wps="http://schemas.microsoft.com/office/word/2010/wordprocessingShape" mc:Ignorable="w14 w15 w16se w16cid w16 w16cex w16sdtdh w16sdtfl cr w16du wp14">
   <w16cex:commentExtensible w16cex:durableId="7DD757A7" w16cex:dateUtc="2025-08-20T14:44:00Z"/>
 </w16cex:commentsExtensible>
 </file>
 
-<file path=word/commentsIds.xml><?xml version="1.0" encoding="utf-8"?>
-<w16cid:commentsIds xmlns:wpc="http://schemas.microsoft.com/office/word/2010/wordprocessingCanvas" xmlns:cx="http://schemas.microsoft.com/office/drawing/2014/chartex" xmlns:cx1="http://schemas.microsoft.com/office/drawing/2015/9/8/chartex" xmlns:cx2="http://schemas.microsoft.com/office/drawing/2015/10/21/chartex" xmlns:cx3="http://schemas.microsoft.com/office/drawing/2016/5/9/chartex" xmlns:cx4="http://schemas.microsoft.com/office/drawing/2016/5/10/chartex" xmlns:cx5="http://schemas.microsoft.com/office/drawing/2016/5/11/chartex" xmlns:cx6="http://schemas.microsoft.com/office/drawing/2016/5/12/chartex" xmlns:cx7="http://schemas.microsoft.com/office/drawing/2016/5/13/chartex" xmlns:cx8="http://schemas.microsoft.com/office/drawing/2016/5/14/chartex" xmlns:mc="http://schemas.openxmlformats.org/markup-compatibility/2006" xmlns:aink="http://schemas.microsoft.com/office/drawing/2016/ink" xmlns:am3d="http://schemas.microsoft.com/office/drawing/2017/model3d" xmlns:o="urn:schemas-microsoft-com:office:office" xmlns:oel="http://schemas.microsoft.com/office/2019/extlst" xmlns:r="http://schemas.openxmlformats.org/officeDocument/2006/relationships" xmlns:m="http://schemas.openxmlformats.org/officeDocument/2006/math" xmlns:v="urn:schemas-microsoft-com:vml" xmlns:wp14="http://schemas.microsoft.com/office/word/2010/wordprocessingDrawing" xmlns:wp="http://schemas.openxmlformats.org/drawingml/2006/wordprocessingDrawing" xmlns:w10="urn:schemas-microsoft-com:office:word" xmlns:w="http://schemas.openxmlformats.org/wordprocessingml/2006/main" xmlns:w14="http://schemas.microsoft.com/office/word/2010/wordml" xmlns:w15="http://schemas.microsoft.com/office/word/2012/wordml" xmlns:w16cex="http://schemas.microsoft.com/office/word/2018/wordml/cex" xmlns:w16cid="http://schemas.microsoft.com/office/word/2016/wordml/cid" xmlns:w16="http://schemas.microsoft.com/office/word/2018/wordml" xmlns:w16du="http://schemas.microsoft.com/office/word/2023/wordml/word16du" xmlns:w16sdtdh="http://schemas.microsoft.com/office/word/2020/wordml/sdtdatahash" xmlns:w16sdtfl="http://schemas.microsoft.com/office/word/2024/wordml/sdtformatlock" xmlns:w16se="http://schemas.microsoft.com/office/word/2015/wordml/symex" xmlns:wpg="http://schemas.microsoft.com/office/word/2010/wordprocessingGroup" xmlns:wpi="http://schemas.microsoft.com/office/word/2010/wordprocessingInk" xmlns:wne="http://schemas.microsoft.com/office/word/2006/wordml" xmlns:wps="http://schemas.microsoft.com/office/word/2010/wordprocessingShape" mc:Ignorable="w14 w15 w16se w16cid w16 w16cex w16sdtdh w16sdtfl w16du wp14">
-  <w16cid:commentId w16cid:paraId="10BD3F72" w16cid:durableId="7DD757A7"/>
-</w16cid:commentsIds>
-</file>
-
 <file path=word/numbering.xml><?xml version="1.0" encoding="utf-8"?>
-<w:numbering xmlns:wpc="http://schemas.microsoft.com/office/word/2010/wordprocessingCanvas" xmlns:cx="http://schemas.microsoft.com/office/drawing/2014/chartex" xmlns:cx1="http://schemas.microsoft.com/office/drawing/2015/9/8/chartex" xmlns:cx2="http://schemas.microsoft.com/office/drawing/2015/10/21/chartex" xmlns:cx3="http://schemas.microsoft.com/office/drawing/2016/5/9/chartex" xmlns:cx4="http://schemas.microsoft.com/office/drawing/2016/5/10/chartex" xmlns:cx5="http://schemas.microsoft.com/office/drawing/2016/5/11/chartex" xmlns:cx6="http://schemas.microsoft.com/office/drawing/2016/5/12/chartex" xmlns:cx7="http://schemas.microsoft.com/office/drawing/2016/5/13/chartex" xmlns:cx8="http://schemas.microsoft.com/office/drawing/2016/5/14/chartex" xmlns:mc="http://schemas.openxmlformats.org/markup-compatibility/2006" xmlns:aink="http://schemas.microsoft.com/office/drawing/2016/ink" xmlns:am3d="http://schemas.microsoft.com/office/drawing/2017/model3d" xmlns:o="urn:schemas-microsoft-com:office:office" xmlns:oel="http://schemas.microsoft.com/office/2019/extlst" xmlns:r="http://schemas.openxmlformats.org/officeDocument/2006/relationships" xmlns:m="http://schemas.openxmlformats.org/officeDocument/2006/math" xmlns:v="urn:schemas-microsoft-com:vml" xmlns:wp14="http://schemas.microsoft.com/office/word/2010/wordprocessingDrawing" xmlns:wp="http://schemas.openxmlformats.org/drawingml/2006/wordprocessingDrawing" xmlns:w10="urn:schemas-microsoft-com:office:word" xmlns:w="http://schemas.openxmlformats.org/wordprocessingml/2006/main" xmlns:w14="http://schemas.microsoft.com/office/word/2010/wordml" xmlns:w15="http://schemas.microsoft.com/office/word/2012/wordml" xmlns:w16cex="http://schemas.microsoft.com/office/word/2018/wordml/cex" xmlns:w16cid="http://schemas.microsoft.com/office/word/2016/wordml/cid" xmlns:w16="http://schemas.microsoft.com/office/word/2018/wordml" xmlns:w16du="http://schemas.microsoft.com/office/word/2023/wordml/word16du" xmlns:w16sdtdh="http://schemas.microsoft.com/office/word/2020/wordml/sdtdatahash" xmlns:w16sdtfl="http://schemas.microsoft.com/office/word/2024/wordml/sdtformatlock" xmlns:w16se="http://schemas.microsoft.com/office/word/2015/wordml/symex" xmlns:wpg="http://schemas.microsoft.com/office/word/2010/wordprocessingGroup" xmlns:wpi="http://schemas.microsoft.com/office/word/2010/wordprocessingInk" xmlns:wne="http://schemas.microsoft.com/office/word/2006/wordml" xmlns:wps="http://schemas.microsoft.com/office/word/2010/wordprocessingShape" mc:Ignorable="w14 w15 w16se w16cid w16 w16cex w16sdtdh w16sdtfl w16du wp14">
+<w:numbering xmlns:wpc="http://schemas.microsoft.com/office/word/2010/wordprocessingCanvas" xmlns:cx="http://schemas.microsoft.com/office/drawing/2014/chartex" xmlns:cx1="http://schemas.microsoft.com/office/drawing/2015/9/8/chartex" xmlns:cx2="http://schemas.microsoft.com/office/drawing/2015/10/21/chartex" xmlns:cx3="http://schemas.microsoft.com/office/drawing/2016/5/9/chartex" xmlns:cx4="http://schemas.microsoft.com/office/drawing/2016/5/10/chartex" xmlns:cx5="http://schemas.microsoft.com/office/drawing/2016/5/11/chartex" xmlns:cx6="http://schemas.microsoft.com/office/drawing/2016/5/12/chartex" xmlns:cx7="http://schemas.microsoft.com/office/drawing/2016/5/13/chartex" xmlns:cx8="http://schemas.microsoft.com/office/drawing/2016/5/14/chartex" xmlns:mc="http://schemas.openxmlformats.org/markup-compatibility/2006" xmlns:aink="http://schemas.microsoft.com/office/drawing/2016/ink" xmlns:am3d="http://schemas.microsoft.com/office/drawing/2017/model3d" xmlns:o="urn:schemas-microsoft-com:office:office" xmlns:r="http://schemas.openxmlformats.org/officeDocument/2006/relationships" xmlns:m="http://schemas.openxmlformats.org/officeDocument/2006/math" xmlns:v="urn:schemas-microsoft-com:vml" xmlns:wp14="http://schemas.microsoft.com/office/word/2010/wordprocessingDrawing" xmlns:wp="http://schemas.openxmlformats.org/drawingml/2006/wordprocessingDrawing" xmlns:w10="urn:schemas-microsoft-com:office:word" xmlns:w="http://schemas.openxmlformats.org/wordprocessingml/2006/main" xmlns:w14="http://schemas.microsoft.com/office/word/2010/wordml" xmlns:w15="http://schemas.microsoft.com/office/word/2012/wordml" xmlns:w16cid="http://schemas.microsoft.com/office/word/2016/wordml/cid" xmlns:w16se="http://schemas.microsoft.com/office/word/2015/wordml/symex" xmlns:wpg="http://schemas.microsoft.com/office/word/2010/wordprocessingGroup" xmlns:wpi="http://schemas.microsoft.com/office/word/2010/wordprocessingInk" xmlns:wne="http://schemas.microsoft.com/office/word/2006/wordml" xmlns:wps="http://schemas.microsoft.com/office/word/2010/wordprocessingShape" mc:Ignorable="w14 w15 w16se w16cid wp14">
   <w:abstractNum w:abstractNumId="0" w15:restartNumberingAfterBreak="0">
     <w:nsid w:val="0D093E9A"/>
     <w:multiLevelType w:val="hybridMultilevel"/>
@@ -5469,19 +3797,19 @@
       </w:rPr>
     </w:lvl>
   </w:abstractNum>
-  <w:num w:numId="1" w16cid:durableId="143131489">
+  <w:num w:numId="1">
     <w:abstractNumId w:val="3"/>
   </w:num>
-  <w:num w:numId="2" w16cid:durableId="703943008">
+  <w:num w:numId="2">
     <w:abstractNumId w:val="0"/>
   </w:num>
-  <w:num w:numId="3" w16cid:durableId="796728389">
+  <w:num w:numId="3">
     <w:abstractNumId w:val="4"/>
   </w:num>
-  <w:num w:numId="4" w16cid:durableId="1559121628">
+  <w:num w:numId="4">
     <w:abstractNumId w:val="5"/>
   </w:num>
-  <w:num w:numId="5" w16cid:durableId="1570991660">
+  <w:num w:numId="5">
     <w:abstractNumId w:val="5"/>
     <w:lvlOverride w:ilvl="0">
       <w:startOverride w:val="1"/>
@@ -5621,7 +3949,7 @@
       </w:lvl>
     </w:lvlOverride>
   </w:num>
-  <w:num w:numId="6" w16cid:durableId="1828668586">
+  <w:num w:numId="6">
     <w:abstractNumId w:val="5"/>
     <w:lvlOverride w:ilvl="0">
       <w:startOverride w:val="1"/>
@@ -5761,7 +4089,7 @@
       </w:lvl>
     </w:lvlOverride>
   </w:num>
-  <w:num w:numId="7" w16cid:durableId="1297099760">
+  <w:num w:numId="7">
     <w:abstractNumId w:val="5"/>
     <w:lvlOverride w:ilvl="0">
       <w:startOverride w:val="1"/>
@@ -5901,7 +4229,7 @@
       </w:lvl>
     </w:lvlOverride>
   </w:num>
-  <w:num w:numId="8" w16cid:durableId="337582663">
+  <w:num w:numId="8">
     <w:abstractNumId w:val="5"/>
     <w:lvlOverride w:ilvl="0">
       <w:startOverride w:val="1"/>
@@ -6041,25 +4369,17 @@
       </w:lvl>
     </w:lvlOverride>
   </w:num>
-  <w:num w:numId="9" w16cid:durableId="968898426">
+  <w:num w:numId="9">
     <w:abstractNumId w:val="2"/>
   </w:num>
-  <w:num w:numId="10" w16cid:durableId="825633252">
+  <w:num w:numId="10">
     <w:abstractNumId w:val="1"/>
   </w:num>
 </w:numbering>
 </file>
 
-<file path=word/people.xml><?xml version="1.0" encoding="utf-8"?>
-<w15:people xmlns:wpc="http://schemas.microsoft.com/office/word/2010/wordprocessingCanvas" xmlns:cx="http://schemas.microsoft.com/office/drawing/2014/chartex" xmlns:cx1="http://schemas.microsoft.com/office/drawing/2015/9/8/chartex" xmlns:cx2="http://schemas.microsoft.com/office/drawing/2015/10/21/chartex" xmlns:cx3="http://schemas.microsoft.com/office/drawing/2016/5/9/chartex" xmlns:cx4="http://schemas.microsoft.com/office/drawing/2016/5/10/chartex" xmlns:cx5="http://schemas.microsoft.com/office/drawing/2016/5/11/chartex" xmlns:cx6="http://schemas.microsoft.com/office/drawing/2016/5/12/chartex" xmlns:cx7="http://schemas.microsoft.com/office/drawing/2016/5/13/chartex" xmlns:cx8="http://schemas.microsoft.com/office/drawing/2016/5/14/chartex" xmlns:mc="http://schemas.openxmlformats.org/markup-compatibility/2006" xmlns:aink="http://schemas.microsoft.com/office/drawing/2016/ink" xmlns:am3d="http://schemas.microsoft.com/office/drawing/2017/model3d" xmlns:o="urn:schemas-microsoft-com:office:office" xmlns:oel="http://schemas.microsoft.com/office/2019/extlst" xmlns:r="http://schemas.openxmlformats.org/officeDocument/2006/relationships" xmlns:m="http://schemas.openxmlformats.org/officeDocument/2006/math" xmlns:v="urn:schemas-microsoft-com:vml" xmlns:wp14="http://schemas.microsoft.com/office/word/2010/wordprocessingDrawing" xmlns:wp="http://schemas.openxmlformats.org/drawingml/2006/wordprocessingDrawing" xmlns:w10="urn:schemas-microsoft-com:office:word" xmlns:w="http://schemas.openxmlformats.org/wordprocessingml/2006/main" xmlns:w14="http://schemas.microsoft.com/office/word/2010/wordml" xmlns:w15="http://schemas.microsoft.com/office/word/2012/wordml" xmlns:w16cex="http://schemas.microsoft.com/office/word/2018/wordml/cex" xmlns:w16cid="http://schemas.microsoft.com/office/word/2016/wordml/cid" xmlns:w16="http://schemas.microsoft.com/office/word/2018/wordml" xmlns:w16du="http://schemas.microsoft.com/office/word/2023/wordml/word16du" xmlns:w16sdtdh="http://schemas.microsoft.com/office/word/2020/wordml/sdtdatahash" xmlns:w16sdtfl="http://schemas.microsoft.com/office/word/2024/wordml/sdtformatlock" xmlns:w16se="http://schemas.microsoft.com/office/word/2015/wordml/symex" xmlns:wpg="http://schemas.microsoft.com/office/word/2010/wordprocessingGroup" xmlns:wpi="http://schemas.microsoft.com/office/word/2010/wordprocessingInk" xmlns:wne="http://schemas.microsoft.com/office/word/2006/wordml" xmlns:wps="http://schemas.microsoft.com/office/word/2010/wordprocessingShape" mc:Ignorable="w14 w15 w16se w16cid w16 w16cex w16sdtdh w16sdtfl w16du wp14">
-  <w15:person w15:author="zanele shandu">
-    <w15:presenceInfo w15:providerId="Windows Live" w15:userId="653e1d14285a2c8e"/>
-  </w15:person>
-</w15:people>
-</file>
-
 <file path=word/styles.xml><?xml version="1.0" encoding="utf-8"?>
-<w:styles xmlns:mc="http://schemas.openxmlformats.org/markup-compatibility/2006" xmlns:r="http://schemas.openxmlformats.org/officeDocument/2006/relationships" xmlns:w="http://schemas.openxmlformats.org/wordprocessingml/2006/main" xmlns:w14="http://schemas.microsoft.com/office/word/2010/wordml" xmlns:w15="http://schemas.microsoft.com/office/word/2012/wordml" xmlns:w16cex="http://schemas.microsoft.com/office/word/2018/wordml/cex" xmlns:w16cid="http://schemas.microsoft.com/office/word/2016/wordml/cid" xmlns:w16="http://schemas.microsoft.com/office/word/2018/wordml" xmlns:w16du="http://schemas.microsoft.com/office/word/2023/wordml/word16du" xmlns:w16sdtdh="http://schemas.microsoft.com/office/word/2020/wordml/sdtdatahash" xmlns:w16sdtfl="http://schemas.microsoft.com/office/word/2024/wordml/sdtformatlock" xmlns:w16se="http://schemas.microsoft.com/office/word/2015/wordml/symex" mc:Ignorable="w14 w15 w16se w16cid w16 w16cex w16sdtdh w16sdtfl w16du">
+<w:styles xmlns:mc="http://schemas.openxmlformats.org/markup-compatibility/2006" xmlns:r="http://schemas.openxmlformats.org/officeDocument/2006/relationships" xmlns:w="http://schemas.openxmlformats.org/wordprocessingml/2006/main" xmlns:w14="http://schemas.microsoft.com/office/word/2010/wordml" xmlns:w15="http://schemas.microsoft.com/office/word/2012/wordml" xmlns:w16cid="http://schemas.microsoft.com/office/word/2016/wordml/cid" xmlns:w16se="http://schemas.microsoft.com/office/word/2015/wordml/symex" mc:Ignorable="w14 w15 w16se w16cid">
   <w:docDefaults>
     <w:rPrDefault>
       <w:rPr>
@@ -6071,7 +4391,7 @@
     </w:rPrDefault>
     <w:pPrDefault/>
   </w:docDefaults>
-  <w:latentStyles w:defLockedState="0" w:defUIPriority="99" w:defSemiHidden="0" w:defUnhideWhenUsed="0" w:defQFormat="0" w:count="376">
+  <w:latentStyles w:defLockedState="0" w:defUIPriority="99" w:defSemiHidden="0" w:defUnhideWhenUsed="0" w:defQFormat="0" w:count="375">
     <w:lsdException w:name="Normal" w:uiPriority="0" w:qFormat="1"/>
     <w:lsdException w:name="heading 1" w:uiPriority="9" w:qFormat="1"/>
     <w:lsdException w:name="heading 2" w:semiHidden="1" w:uiPriority="9" w:unhideWhenUsed="1" w:qFormat="1"/>
@@ -6447,7 +4767,6 @@
     <w:lsdException w:name="Smart Hyperlink" w:semiHidden="1" w:unhideWhenUsed="1"/>
     <w:lsdException w:name="Hashtag" w:semiHidden="1" w:unhideWhenUsed="1"/>
     <w:lsdException w:name="Unresolved Mention" w:semiHidden="1" w:unhideWhenUsed="1"/>
-    <w:lsdException w:name="Smart Link" w:semiHidden="1" w:unhideWhenUsed="1"/>
   </w:latentStyles>
   <w:style w:type="paragraph" w:default="1" w:styleId="Normal">
     <w:name w:val="Normal"/>
@@ -6479,6 +4798,7 @@
   <w:style w:type="character" w:default="1" w:styleId="DefaultParagraphFont">
     <w:name w:val="Default Paragraph Font"/>
     <w:uiPriority w:val="1"/>
+    <w:semiHidden/>
     <w:unhideWhenUsed/>
   </w:style>
   <w:style w:type="table" w:default="1" w:styleId="TableNormal">
@@ -7067,7 +5387,7 @@
     <b:Title>Our Tech</b:Title>
     <b:InternetSiteTitle>Grit GBV</b:InternetSiteTitle>
     <b:URL>https://www.grit-gbv.org/technology</b:URL>
-    <b:RefOrder>16</b:RefOrder>
+    <b:RefOrder>1</b:RefOrder>
   </b:Source>
   <b:Source>
     <b:Tag>NA</b:Tag>
@@ -7081,24 +5401,7 @@
     <b:Title>Popular Pages</b:Title>
     <b:InternetSiteTitle>Vodacom zero-rates Bright Sky SA gender-based violence awareness app | Vodacom Group</b:InternetSiteTitle>
     <b:URL>https://www.vodacom.com/news-article.php?articleID=7594#:~:text=JOHANNESBURG%20%2D%20As%20part%20of%20its,services%20such%20as%20Bright%20Sky.</b:URL>
-    <b:RefOrder>17</b:RefOrder>
-  </b:Source>
-  <b:Source>
-    <b:Tag>NA20</b:Tag>
-    <b:SourceType>InternetSite</b:SourceType>
-    <b:Guid>{ACFF4BF6-10ED-455A-8AC1-9B1E74083FD6}</b:Guid>
-    <b:Author>
-      <b:Author>
-        <b:Corporate>N.A</b:Corporate>
-      </b:Author>
-    </b:Author>
-    <b:Title>Everyday Heroes: Fighting against violence</b:Title>
-    <b:InternetSiteTitle>Victim Empowerment Programme</b:InternetSiteTitle>
-    <b:Year>2020</b:Year>
-    <b:Month>November</b:Month>
-    <b:Day>30</b:Day>
-    <b:URL>https://gbv.org.za/bright-sky-sa/</b:URL>
-    <b:RefOrder>18</b:RefOrder>
+    <b:RefOrder>2</b:RefOrder>
   </b:Source>
   <b:Source>
     <b:Tag>Nam</b:Tag>
@@ -7112,321 +5415,7 @@
     <b:Title>Namola Safety App</b:Title>
     <b:InternetSiteTitle>Namola</b:InternetSiteTitle>
     <b:URL>https://www.namola.com/</b:URL>
-    <b:RefOrder>19</b:RefOrder>
-  </b:Source>
-  <b:Source>
-    <b:Tag>Lyn24</b:Tag>
-    <b:SourceType>InternetSite</b:SourceType>
-    <b:Guid>{6409A758-1BEC-4E66-B822-D19C573E3116}</b:Guid>
-    <b:Author>
-      <b:Author>
-        <b:Corporate>Lyndon Julius</b:Corporate>
-      </b:Author>
-    </b:Author>
-    <b:Title>GRIT introduces AI chatbot to UCT staff and students</b:Title>
-    <b:InternetSiteTitle>UCT News</b:InternetSiteTitle>
-    <b:Year>2024</b:Year>
-    <b:Month>July</b:Month>
-    <b:Day>31</b:Day>
-    <b:URL>https://www.news.uct.ac.za/article/-2024-07-31-grit-introduces-ai-chatbot-to-uct-staff-and-students?utm_source=chatgpt.com</b:URL>
-    <b:RefOrder>20</b:RefOrder>
-  </b:Source>
-  <b:Source>
-    <b:Tag>Nae13</b:Tag>
-    <b:SourceType>InternetSite</b:SourceType>
-    <b:Guid>{D75DB395-2B81-4C37-A3B5-436A13ED3755}</b:Guid>
-    <b:Author>
-      <b:Author>
-        <b:NameList>
-          <b:Person>
-            <b:Last>Naeemah Abrahams</b:Last>
-            <b:First>Shanaaz</b:First>
-            <b:Middle>Mathews, Lorna J. Martin, Carl Lombard, Rachel Jewkes</b:Middle>
-          </b:Person>
-        </b:NameList>
-      </b:Author>
-    </b:Author>
-    <b:Title>Intimate Partner Femicide in South Africa in 1999 and 2009</b:Title>
-    <b:InternetSiteTitle>PLOS Medicine</b:InternetSiteTitle>
-    <b:Year>2013</b:Year>
-    <b:Month>April</b:Month>
-    <b:Day>2</b:Day>
-    <b:URL>https://doi.org/10.1371/journal.pmed.1001412</b:URL>
-    <b:RefOrder>2</b:RefOrder>
-  </b:Source>
-  <b:Source>
-    <b:Tag>GSM21</b:Tag>
-    <b:SourceType>InternetSite</b:SourceType>
-    <b:Guid>{3F1CD674-0E4A-447E-BD41-A2B0A34D291D}</b:Guid>
-    <b:Author>
-      <b:Author>
-        <b:Corporate>GSMA</b:Corporate>
-      </b:Author>
-    </b:Author>
-    <b:Title>Mobile Economy Sub-Saharan Africa</b:Title>
-    <b:InternetSiteTitle>GSM Association</b:InternetSiteTitle>
-    <b:Year>2021</b:Year>
-    <b:URL>https://www.gsma.com/mobileeconomy/wp-content/uploads/2021/09/GSMA_ME_SSA_2021_English_Web_Singles.pdf</b:URL>
-    <b:RefOrder>11</b:RefOrder>
-  </b:Source>
-  <b:Source>
-    <b:Tag>Sou22</b:Tag>
-    <b:SourceType>InternetSite</b:SourceType>
-    <b:Guid>{F6B4D477-C56B-4379-A66E-62E2ED80F2ED}</b:Guid>
-    <b:Author>
-      <b:Author>
-        <b:Corporate>South African Police Service (SAPS)</b:Corporate>
-      </b:Author>
-    </b:Author>
-    <b:Title>Crime statistics: Republic of South Africa: Fourth quarter 2021/2022</b:Title>
-    <b:InternetSiteTitle>SAPS</b:InternetSiteTitle>
-    <b:Year>2022</b:Year>
-    <b:URL>https://www.saps.gov.za</b:URL>
     <b:RefOrder>3</b:RefOrder>
-  </b:Source>
-  <b:Source>
-    <b:Tag>Alm21</b:Tag>
-    <b:SourceType>ConferenceProceedings</b:SourceType>
-    <b:Guid>{B69D09C0-37E8-43C5-B212-35343CF4344C}</b:Guid>
-    <b:Title>Encryption and anonymity in sensitive data reporting systems: A case study on gender-based violence</b:Title>
-    <b:Year>2021</b:Year>
-    <b:Author>
-      <b:Author>
-        <b:NameList>
-          <b:Person>
-            <b:Last>Almeida</b:Last>
-            <b:First>T.</b:First>
-          </b:Person>
-          <b:Person>
-            <b:Last>Santos</b:Last>
-            <b:First>C.</b:First>
-          </b:Person>
-          <b:Person>
-            <b:Last>&amp; Monteiro</b:Last>
-            <b:First>J.</b:First>
-          </b:Person>
-        </b:NameList>
-      </b:Author>
-    </b:Author>
-    <b:Pages>312–321</b:Pages>
-    <b:ConferenceName>Proceedings of the 14th International Conference on Theory and Practice of Electronic Governance</b:ConferenceName>
-    <b:RefOrder>12</b:RefOrder>
-  </b:Source>
-  <b:Source>
-    <b:Tag>Art16</b:Tag>
-    <b:SourceType>JournalArticle</b:SourceType>
-    <b:Guid>{E221542E-365E-4E8D-8146-FAB3431520ED}</b:Guid>
-    <b:Title>The police response to gender-based violence in South Africa: A review of the literature</b:Title>
-    <b:Pages>247–274</b:Pages>
-    <b:Year>2016</b:Year>
-    <b:Author>
-      <b:Author>
-        <b:NameList>
-          <b:Person>
-            <b:Last>Artz</b:Last>
-            <b:First>L.</b:First>
-          </b:Person>
-          <b:Person>
-            <b:Last>Smythe</b:Last>
-            <b:First>D.</b:First>
-          </b:Person>
-          <b:Person>
-            <b:Last>Williams</b:Last>
-            <b:First>C.</b:First>
-          </b:Person>
-        </b:NameList>
-      </b:Author>
-    </b:Author>
-    <b:JournalName>Gender &amp; Society</b:JournalName>
-    <b:RefOrder>5</b:RefOrder>
-  </b:Source>
-  <b:Source>
-    <b:Tag>Gqo15</b:Tag>
-    <b:SourceType>Book</b:SourceType>
-    <b:Guid>{D64D830E-429B-416F-8746-3B971779C6E6}</b:Guid>
-    <b:Title>Rape: A South African nightmare</b:Title>
-    <b:Year>2015</b:Year>
-    <b:City>Johannesburg, South Africa</b:City>
-    <b:Publisher>MFBooks</b:Publisher>
-    <b:Author>
-      <b:Author>
-        <b:NameList>
-          <b:Person>
-            <b:Last>Gqola</b:Last>
-            <b:First>P.</b:First>
-            <b:Middle>D.</b:Middle>
-          </b:Person>
-        </b:NameList>
-      </b:Author>
-    </b:Author>
-    <b:RefOrder>8</b:RefOrder>
-  </b:Source>
-  <b:Source>
-    <b:Tag>Mac16</b:Tag>
-    <b:SourceType>Report</b:SourceType>
-    <b:Guid>{714DCBA9-EA03-418F-BF8D-6E2DBA1ABD7D}</b:Guid>
-    <b:Title>The war at home: The gender based violence study</b:Title>
-    <b:Year>2016</b:Year>
-    <b:City>Johannesburg, South Africa</b:City>
-    <b:Publisher>Gender Links</b:Publisher>
-    <b:Author>
-      <b:Author>
-        <b:NameList>
-          <b:Person>
-            <b:Last>Machisa</b:Last>
-            <b:First>M.</b:First>
-          </b:Person>
-          <b:Person>
-            <b:Last>Jewkes</b:Last>
-            <b:First>R.</b:First>
-          </b:Person>
-          <b:Person>
-            <b:Last>Lowe-Morna</b:Last>
-            <b:First>C.</b:First>
-          </b:Person>
-          <b:Person>
-            <b:Last>Rama</b:Last>
-            <b:First>K.</b:First>
-          </b:Person>
-        </b:NameList>
-      </b:Author>
-    </b:Author>
-    <b:RefOrder>4</b:RefOrder>
-  </b:Source>
-  <b:Source>
-    <b:Tag>Mei15</b:Tag>
-    <b:SourceType>Book</b:SourceType>
-    <b:Guid>{C82E9315-6C3D-4D8A-89D3-C78075FD130A}</b:Guid>
-    <b:Title>Digital humanitarians: How big data is changing the face of humanitarian response</b:Title>
-    <b:Year>2015</b:Year>
-    <b:Publisher>CRC Press</b:Publisher>
-    <b:Author>
-      <b:Author>
-        <b:NameList>
-          <b:Person>
-            <b:Last>Meier</b:Last>
-            <b:First>P.</b:First>
-          </b:Person>
-        </b:NameList>
-      </b:Author>
-    </b:Author>
-    <b:RefOrder>15</b:RefOrder>
-  </b:Source>
-  <b:Source>
-    <b:Tag>Mkh20</b:Tag>
-    <b:SourceType>JournalArticle</b:SourceType>
-    <b:Guid>{85FFF947-D458-451D-B437-004485088323}</b:Guid>
-    <b:Title>Barriers to reporting gender-based violence in rural KwaZulu-Natal</b:Title>
-    <b:Year>2020</b:Year>
-    <b:Author>
-      <b:Author>
-        <b:NameList>
-          <b:Person>
-            <b:Last>Mkhize</b:Last>
-            <b:First>S.</b:First>
-          </b:Person>
-        </b:NameList>
-      </b:Author>
-    </b:Author>
-    <b:JournalName>South African Journal of Psychology</b:JournalName>
-    <b:Pages>290–302</b:Pages>
-    <b:RefOrder>7</b:RefOrder>
-  </b:Source>
-  <b:Source>
-    <b:Tag>Sem20</b:Tag>
-    <b:SourceType>ConferenceProceedings</b:SourceType>
-    <b:Guid>{1E7E93E9-4739-4C1C-8CEC-B9DE82EF8A06}</b:Guid>
-    <b:Title>Transitional resilience and technology: A review of the Circle of 6 app</b:Title>
-    <b:Year>2020</b:Year>
-    <b:Pages>1–13</b:Pages>
-    <b:Author>
-      <b:Author>
-        <b:NameList>
-          <b:Person>
-            <b:Last>Semaan</b:Last>
-            <b:First>B.</b:First>
-          </b:Person>
-          <b:Person>
-            <b:Last>Britton</b:Last>
-            <b:First>L.</b:First>
-          </b:Person>
-          <b:Person>
-            <b:Last>Dosono</b:Last>
-            <b:First>B.</b:First>
-          </b:Person>
-        </b:NameList>
-      </b:Author>
-    </b:Author>
-    <b:ConferenceName>Proceedings of the 2020 CHI Conference on Human Factors in Computing Systems</b:ConferenceName>
-    <b:RefOrder>14</b:RefOrder>
-  </b:Source>
-  <b:Source>
-    <b:Tag>Vet19</b:Tag>
-    <b:SourceType>Report</b:SourceType>
-    <b:Guid>{2240A50B-2E8A-428D-B476-B1B134499BF1}</b:Guid>
-    <b:Author>
-      <b:Author>
-        <b:NameList>
-          <b:Person>
-            <b:Last>Vetten</b:Last>
-            <b:First>L.</b:First>
-          </b:Person>
-        </b:NameList>
-      </b:Author>
-    </b:Author>
-    <b:Title>Justice for survivors of sexual violence in South Africa: A review of the law and the evidence</b:Title>
-    <b:Year>2019</b:Year>
-    <b:Publisher>Tshwaranang Legal Advocacy Centre</b:Publisher>
-    <b:RefOrder>6</b:RefOrder>
-  </b:Source>
-  <b:Source>
-    <b:Tag>Wor13</b:Tag>
-    <b:SourceType>Report</b:SourceType>
-    <b:Guid>{A85FDE8D-33EF-46CD-83C2-AC4D9CDFE00F}</b:Guid>
-    <b:Author>
-      <b:Author>
-        <b:Corporate>World Health Organization</b:Corporate>
-      </b:Author>
-    </b:Author>
-    <b:Title>Global and regional estimates of violence against women: Prevalence and health effects of intimate partner violence and non-partner sexual violence</b:Title>
-    <b:Year>2013</b:Year>
-    <b:Publisher>WHO</b:Publisher>
-    <b:RefOrder>1</b:RefOrder>
-  </b:Source>
-  <b:Source>
-    <b:Tag>USP21</b:Tag>
-    <b:SourceType>Patent</b:SourceType>
-    <b:Guid>{2EECE10F-70C4-46C4-B041-A9F80F15D7BA}</b:Guid>
-    <b:Year>2021</b:Year>
-    <b:Author>
-      <b:Inventor>
-        <b:NameList>
-          <b:Person>
-            <b:Last>Office</b:Last>
-            <b:First>U.S.</b:First>
-            <b:Middle>Patent and Trademark</b:Middle>
-          </b:Person>
-        </b:NameList>
-      </b:Inventor>
-    </b:Author>
-    <b:CountryRegion>US</b:CountryRegion>
-    <b:PatentNumber>US 10,936,102</b:PatentNumber>
-    <b:RefOrder>10</b:RefOrder>
-  </b:Source>
-  <b:Source>
-    <b:Tag>Saf20</b:Tag>
-    <b:SourceType>InternetSite</b:SourceType>
-    <b:Guid>{38A3A53F-3D62-47B6-B7D9-0CECA3D25284}</b:Guid>
-    <b:Year>2020</b:Year>
-    <b:Author>
-      <b:Author>
-        <b:Corporate>SaferSpaces</b:Corporate>
-      </b:Author>
-    </b:Author>
-    <b:Title>Understanding and preventing violence in South Africa</b:Title>
-    <b:InternetSiteTitle>SaferSpaces</b:InternetSiteTitle>
-    <b:URL>https://www.saferspaces.org.za</b:URL>
-    <b:RefOrder>9</b:RefOrder>
   </b:Source>
   <b:Source>
     <b:Tag>Wom22</b:Tag>
@@ -7441,13 +5430,13 @@
     <b:InternetSiteTitle>Women’s Tech Network</b:InternetSiteTitle>
     <b:Year>2022</b:Year>
     <b:URL>https://womentechnetwork.org/reports/safety-tech-design</b:URL>
-    <b:RefOrder>13</b:RefOrder>
+    <b:RefOrder>4</b:RefOrder>
   </b:Source>
 </b:Sources>
 </file>
 
 <file path=customXml/itemProps1.xml><?xml version="1.0" encoding="utf-8"?>
-<ds:datastoreItem xmlns:ds="http://schemas.openxmlformats.org/officeDocument/2006/customXml" ds:itemID="{77D6C741-4E75-4737-A959-FA95A46F58A9}">
+<ds:datastoreItem xmlns:ds="http://schemas.openxmlformats.org/officeDocument/2006/customXml" ds:itemID="{950CD0F1-DB14-4FC6-88B5-5C9247095863}">
   <ds:schemaRefs>
     <ds:schemaRef ds:uri="http://schemas.openxmlformats.org/officeDocument/2006/bibliography"/>
   </ds:schemaRefs>

</xml_diff>